<commit_message>
Improvements to Logic Paper - Some typos
</commit_message>
<xml_diff>
--- a/Zero-Order Model Theory.docx
+++ b/Zero-Order Model Theory.docx
@@ -440,7 +440,23 @@
           <w:b/>
           <w:bCs/>
         </w:rPr>
-        <w:t>Adam InTae Gerard</w:t>
+        <w:t xml:space="preserve">Adam </w:t>
+      </w:r>
+      <w:proofErr w:type="spellStart"/>
+      <w:r>
+        <w:rPr>
+          <w:b/>
+          <w:bCs/>
+        </w:rPr>
+        <w:t>InTae</w:t>
+      </w:r>
+      <w:proofErr w:type="spellEnd"/>
+      <w:r>
+        <w:rPr>
+          <w:b/>
+          <w:bCs/>
+        </w:rPr>
+        <w:t xml:space="preserve"> Gerard</w:t>
       </w:r>
       <w:r>
         <w:rPr>
@@ -759,20 +775,40 @@
           <w:sz w:val="24"/>
           <w:szCs w:val="40"/>
         </w:rPr>
-        <w:t>, additional rules of inference, object and relation variables, as well as supplemented wff formation rules.</w:t>
-      </w:r>
-    </w:p>
-    <w:p>
-      <w:pPr>
-        <w:pStyle w:val="lyt-bluelinesgradLTGliederung1"/>
-        <w:spacing w:after="0"/>
-        <w:ind w:left="720" w:hanging="720"/>
+        <w:t xml:space="preserve">, additional rules of inference, object and relation variables, as well as supplemented </w:t>
+      </w:r>
+      <w:proofErr w:type="spellStart"/>
+      <w:r>
         <w:rPr>
           <w:rFonts w:ascii="Times New Roman" w:hAnsi="Times New Roman"/>
           <w:color w:val="auto"/>
           <w:sz w:val="24"/>
           <w:szCs w:val="40"/>
         </w:rPr>
+        <w:t>wff</w:t>
+      </w:r>
+      <w:proofErr w:type="spellEnd"/>
+      <w:r>
+        <w:rPr>
+          <w:rFonts w:ascii="Times New Roman" w:hAnsi="Times New Roman"/>
+          <w:color w:val="auto"/>
+          <w:sz w:val="24"/>
+          <w:szCs w:val="40"/>
+        </w:rPr>
+        <w:t xml:space="preserve"> formation rules.</w:t>
+      </w:r>
+    </w:p>
+    <w:p>
+      <w:pPr>
+        <w:pStyle w:val="lyt-bluelinesgradLTGliederung1"/>
+        <w:spacing w:after="0"/>
+        <w:ind w:left="720" w:hanging="720"/>
+        <w:rPr>
+          <w:rFonts w:ascii="Times New Roman" w:hAnsi="Times New Roman"/>
+          <w:color w:val="auto"/>
+          <w:sz w:val="24"/>
+          <w:szCs w:val="40"/>
+        </w:rPr>
       </w:pPr>
     </w:p>
     <w:p>
@@ -932,7 +968,15 @@
         <w:tab/>
       </w:r>
       <w:r>
-        <w:t>For our purposes we will employ a simple propositional calculus of the axiomatic form developed by Łukasiewicz.</w:t>
+        <w:t xml:space="preserve">For our purposes we will employ a simple propositional calculus of the axiomatic form developed by </w:t>
+      </w:r>
+      <w:proofErr w:type="spellStart"/>
+      <w:r>
+        <w:t>Łukasiewicz</w:t>
+      </w:r>
+      <w:proofErr w:type="spellEnd"/>
+      <w:r>
+        <w:t>.</w:t>
       </w:r>
       <w:r>
         <w:rPr>
@@ -1888,7 +1932,21 @@
         <w:rPr>
           <w:szCs w:val="20"/>
         </w:rPr>
-        <w:t xml:space="preserve"> (wff) of L</w:t>
+        <w:t xml:space="preserve"> (</w:t>
+      </w:r>
+      <w:proofErr w:type="spellStart"/>
+      <w:r>
+        <w:rPr>
+          <w:szCs w:val="20"/>
+        </w:rPr>
+        <w:t>wff</w:t>
+      </w:r>
+      <w:proofErr w:type="spellEnd"/>
+      <w:r>
+        <w:rPr>
+          <w:szCs w:val="20"/>
+        </w:rPr>
+        <w:t>) of L</w:t>
       </w:r>
       <w:r>
         <w:rPr>
@@ -2159,7 +2217,21 @@
           <w:szCs w:val="20"/>
         </w:rPr>
         <w:tab/>
-        <w:t>There are no other wff.</w:t>
+        <w:t xml:space="preserve">There are no other </w:t>
+      </w:r>
+      <w:proofErr w:type="spellStart"/>
+      <w:r>
+        <w:rPr>
+          <w:szCs w:val="20"/>
+        </w:rPr>
+        <w:t>wff</w:t>
+      </w:r>
+      <w:proofErr w:type="spellEnd"/>
+      <w:r>
+        <w:rPr>
+          <w:szCs w:val="20"/>
+        </w:rPr>
+        <w:t>.</w:t>
       </w:r>
     </w:p>
     <w:p>
@@ -2680,7 +2752,35 @@
         <w:rPr>
           <w:lang w:val="en"/>
         </w:rPr>
-        <w:t>a wff in the language of an axiomatic system, in which one or more schematic variables (which are metalinguistic constructs) appear and which stand for any wff of the system.</w:t>
+        <w:t xml:space="preserve">a </w:t>
+      </w:r>
+      <w:proofErr w:type="spellStart"/>
+      <w:r>
+        <w:rPr>
+          <w:lang w:val="en"/>
+        </w:rPr>
+        <w:t>wff</w:t>
+      </w:r>
+      <w:proofErr w:type="spellEnd"/>
+      <w:r>
+        <w:rPr>
+          <w:lang w:val="en"/>
+        </w:rPr>
+        <w:t xml:space="preserve"> in the language of an axiomatic system, in which one or more schematic variables (which are metalinguistic constructs) appear and which stand for any </w:t>
+      </w:r>
+      <w:proofErr w:type="spellStart"/>
+      <w:r>
+        <w:rPr>
+          <w:lang w:val="en"/>
+        </w:rPr>
+        <w:t>wff</w:t>
+      </w:r>
+      <w:proofErr w:type="spellEnd"/>
+      <w:r>
+        <w:rPr>
+          <w:lang w:val="en"/>
+        </w:rPr>
+        <w:t xml:space="preserve"> of the system.</w:t>
       </w:r>
     </w:p>
     <w:p/>
@@ -3424,7 +3524,18 @@
         <w:t>V</w:t>
       </w:r>
       <w:r>
-        <w:t xml:space="preserve"> be a theory (a set of wff) such that:</w:t>
+        <w:t xml:space="preserve"> be a theory (a set of </w:t>
+      </w:r>
+      <w:proofErr w:type="spellStart"/>
+      <w:r>
+        <w:rPr>
+          <w:i/>
+        </w:rPr>
+        <w:t>wff</w:t>
+      </w:r>
+      <w:proofErr w:type="spellEnd"/>
+      <w:r>
+        <w:t>) such that:</w:t>
       </w:r>
     </w:p>
     <w:p>
@@ -3451,7 +3562,16 @@
         <w:t xml:space="preserve">V </w:t>
       </w:r>
       <w:r>
-        <w:t>= atom(</w:t>
+        <w:t xml:space="preserve">= </w:t>
+      </w:r>
+      <w:r>
+        <w:rPr>
+          <w:i/>
+        </w:rPr>
+        <w:t>atom</w:t>
+      </w:r>
+      <w:r>
+        <w:t>(</w:t>
       </w:r>
       <w:r>
         <w:rPr>
@@ -3473,7 +3593,16 @@
         <w:sym w:font="Symbol" w:char="F0C8"/>
       </w:r>
       <w:r>
-        <w:t xml:space="preserve"> complex(</w:t>
+        <w:t xml:space="preserve"> </w:t>
+      </w:r>
+      <w:r>
+        <w:rPr>
+          <w:i/>
+        </w:rPr>
+        <w:t>complex</w:t>
+      </w:r>
+      <w:r>
+        <w:t>(</w:t>
       </w:r>
       <w:r>
         <w:rPr>
@@ -3569,13 +3698,33 @@
       </w:r>
       <w:r>
         <w:tab/>
-        <w:t xml:space="preserve">Where each member a </w:t>
+        <w:t xml:space="preserve">Where each member </w:t>
+      </w:r>
+      <w:proofErr w:type="spellStart"/>
+      <w:r>
+        <w:rPr>
+          <w:i/>
+        </w:rPr>
+        <w:t>a</w:t>
+      </w:r>
+      <w:proofErr w:type="spellEnd"/>
+      <w:r>
+        <w:t xml:space="preserve"> </w:t>
       </w:r>
       <w:r>
         <w:sym w:font="Symbol" w:char="F0CE"/>
       </w:r>
       <w:r>
-        <w:t xml:space="preserve"> atom(</w:t>
+        <w:t xml:space="preserve"> </w:t>
+      </w:r>
+      <w:r>
+        <w:rPr>
+          <w:i/>
+        </w:rPr>
+        <w:t>atom</w:t>
+      </w:r>
+      <w:r>
+        <w:t>(</w:t>
       </w:r>
       <w:r>
         <w:rPr>
@@ -3585,7 +3734,24 @@
         <w:t>V</w:t>
       </w:r>
       <w:r>
-        <w:t>) is a wff in L</w:t>
+        <w:t xml:space="preserve">) is a </w:t>
+      </w:r>
+      <w:proofErr w:type="spellStart"/>
+      <w:r>
+        <w:rPr>
+          <w:i/>
+        </w:rPr>
+        <w:t>wff</w:t>
+      </w:r>
+      <w:proofErr w:type="spellEnd"/>
+      <w:r>
+        <w:t xml:space="preserve"> in </w:t>
+      </w:r>
+      <w:r>
+        <w:rPr>
+          <w:i/>
+        </w:rPr>
+        <w:t>L</w:t>
       </w:r>
       <w:r>
         <w:rPr>
@@ -3606,13 +3772,31 @@
       </w:r>
       <w:r>
         <w:tab/>
-        <w:t xml:space="preserve">Where each member b </w:t>
+        <w:t xml:space="preserve">Where each member </w:t>
+      </w:r>
+      <w:r>
+        <w:rPr>
+          <w:i/>
+        </w:rPr>
+        <w:t>b</w:t>
+      </w:r>
+      <w:r>
+        <w:t xml:space="preserve"> </w:t>
       </w:r>
       <w:r>
         <w:sym w:font="Symbol" w:char="F0CE"/>
       </w:r>
       <w:r>
-        <w:t xml:space="preserve"> complex(</w:t>
+        <w:t xml:space="preserve"> </w:t>
+      </w:r>
+      <w:r>
+        <w:rPr>
+          <w:i/>
+        </w:rPr>
+        <w:t>complex</w:t>
+      </w:r>
+      <w:r>
+        <w:t>(</w:t>
       </w:r>
       <w:r>
         <w:rPr>
@@ -3622,7 +3806,24 @@
         <w:t>V</w:t>
       </w:r>
       <w:r>
-        <w:t>) is a wff in L</w:t>
+        <w:t xml:space="preserve">) is a </w:t>
+      </w:r>
+      <w:proofErr w:type="spellStart"/>
+      <w:r>
+        <w:rPr>
+          <w:i/>
+        </w:rPr>
+        <w:t>wff</w:t>
+      </w:r>
+      <w:proofErr w:type="spellEnd"/>
+      <w:r>
+        <w:t xml:space="preserve"> in </w:t>
+      </w:r>
+      <w:r>
+        <w:rPr>
+          <w:i/>
+        </w:rPr>
+        <w:t>L</w:t>
       </w:r>
       <w:r>
         <w:rPr>
@@ -3676,39 +3877,247 @@
         <w:tab/>
       </w:r>
       <w:r>
-        <w:t xml:space="preserve">A zero-order structure is a set </w:t>
-      </w:r>
-      <w:r>
-        <w:rPr>
+        <w:t xml:space="preserve">A </w:t>
+      </w:r>
+      <w:r>
+        <w:rPr>
+          <w:i/>
+        </w:rPr>
+        <w:t>zero-order</w:t>
+      </w:r>
+      <w:r>
+        <w:t xml:space="preserve"> structure is a set </w:t>
+      </w:r>
+      <w:r>
+        <w:rPr>
+          <w:i/>
           <w:u w:val="single"/>
         </w:rPr>
+        <w:t>S</w:t>
+      </w:r>
+      <w:r>
+        <w:t xml:space="preserve"> = </w:t>
+      </w:r>
+      <w:r>
+        <w:rPr>
+          <w:szCs w:val="22"/>
+        </w:rPr>
+        <w:sym w:font="Symbol" w:char="F0E1"/>
+      </w:r>
+      <w:r>
+        <w:rPr>
+          <w:i/>
+          <w:iCs/>
+          <w:szCs w:val="22"/>
+        </w:rPr>
         <w:t>V</w:t>
       </w:r>
       <w:r>
-        <w:t xml:space="preserve"> = </w:t>
-      </w:r>
-      <w:r>
         <w:rPr>
           <w:szCs w:val="22"/>
         </w:rPr>
-        <w:sym w:font="Symbol" w:char="F0E1"/>
-      </w:r>
-      <w:r>
-        <w:rPr>
-          <w:i/>
-          <w:iCs/>
+        <w:t xml:space="preserve">, </w:t>
+      </w:r>
+      <w:r>
+        <w:rPr>
           <w:szCs w:val="22"/>
         </w:rPr>
+        <w:sym w:font="Symbol" w:char="F046"/>
+      </w:r>
+      <w:r>
+        <w:rPr>
+          <w:szCs w:val="22"/>
+        </w:rPr>
+        <w:t xml:space="preserve">, </w:t>
+      </w:r>
+      <w:r>
+        <w:rPr>
+          <w:szCs w:val="22"/>
+        </w:rPr>
+        <w:sym w:font="Symbol" w:char="F046"/>
+      </w:r>
+      <w:r>
+        <w:rPr>
+          <w:szCs w:val="22"/>
+        </w:rPr>
+        <w:t>*</w:t>
+      </w:r>
+      <w:r>
+        <w:rPr>
+          <w:szCs w:val="22"/>
+        </w:rPr>
+        <w:sym w:font="Symbol" w:char="F0F1"/>
+      </w:r>
+      <w:r>
+        <w:rPr>
+          <w:szCs w:val="22"/>
+        </w:rPr>
+        <w:t xml:space="preserve"> such that:</w:t>
+      </w:r>
+    </w:p>
+    <w:p>
+      <w:pPr>
+        <w:ind w:left="1440" w:hanging="1440"/>
+      </w:pPr>
+    </w:p>
+    <w:p>
+      <w:pPr>
+        <w:ind w:left="2160" w:hanging="720"/>
+        <w:rPr>
+          <w:szCs w:val="20"/>
+        </w:rPr>
+      </w:pPr>
+      <w:r>
+        <w:t>[a]</w:t>
+      </w:r>
+      <w:r>
+        <w:tab/>
+      </w:r>
+      <w:r>
+        <w:rPr>
+          <w:szCs w:val="22"/>
+        </w:rPr>
+        <w:sym w:font="Symbol" w:char="F046"/>
+      </w:r>
+      <w:r>
+        <w:rPr>
+          <w:szCs w:val="22"/>
+        </w:rPr>
+        <w:t xml:space="preserve"> :</w:t>
+      </w:r>
+      <w:r>
+        <w:t xml:space="preserve"> </w:t>
+      </w:r>
+      <w:r>
+        <w:rPr>
+          <w:i/>
+          <w:szCs w:val="22"/>
+        </w:rPr>
+        <w:t>atom</w:t>
+      </w:r>
+      <w:r>
+        <w:rPr>
+          <w:szCs w:val="22"/>
+        </w:rPr>
+        <w:t>(</w:t>
+      </w:r>
+      <w:r>
+        <w:rPr>
+          <w:i/>
+          <w:iCs/>
+          <w:szCs w:val="22"/>
+        </w:rPr>
         <w:t>V</w:t>
       </w:r>
       <w:r>
         <w:rPr>
           <w:szCs w:val="22"/>
         </w:rPr>
+        <w:t>)</w:t>
+      </w:r>
+      <w:r>
+        <w:t xml:space="preserve"> </w:t>
+      </w:r>
+      <w:r>
+        <w:rPr>
+          <w:szCs w:val="20"/>
+        </w:rPr>
+        <w:t>→ {</w:t>
+      </w:r>
+      <w:r>
+        <w:rPr>
+          <w:i/>
+          <w:szCs w:val="20"/>
+        </w:rPr>
+        <w:t>T</w:t>
+      </w:r>
+      <w:r>
+        <w:rPr>
+          <w:szCs w:val="20"/>
+        </w:rPr>
         <w:t xml:space="preserve">, </w:t>
       </w:r>
       <w:r>
         <w:rPr>
+          <w:i/>
+          <w:szCs w:val="20"/>
+        </w:rPr>
+        <w:t>F</w:t>
+      </w:r>
+      <w:r>
+        <w:rPr>
+          <w:szCs w:val="20"/>
+        </w:rPr>
+        <w:t>} such that:</w:t>
+      </w:r>
+    </w:p>
+    <w:p>
+      <w:pPr>
+        <w:ind w:left="2160" w:hanging="720"/>
+        <w:rPr>
+          <w:szCs w:val="20"/>
+        </w:rPr>
+      </w:pPr>
+      <w:r>
+        <w:t>[b]</w:t>
+      </w:r>
+      <w:r>
+        <w:tab/>
+        <w:t xml:space="preserve">For each </w:t>
+      </w:r>
+      <w:proofErr w:type="spellStart"/>
+      <w:r>
+        <w:rPr>
+          <w:i/>
+          <w:iCs/>
+        </w:rPr>
+        <w:t>a</w:t>
+      </w:r>
+      <w:proofErr w:type="spellEnd"/>
+      <w:r>
+        <w:t xml:space="preserve"> </w:t>
+      </w:r>
+      <w:r>
+        <w:rPr>
+          <w:szCs w:val="20"/>
+        </w:rPr>
+        <w:sym w:font="Symbol" w:char="F0CE"/>
+      </w:r>
+      <w:r>
+        <w:rPr>
+          <w:szCs w:val="20"/>
+        </w:rPr>
+        <w:t xml:space="preserve"> </w:t>
+      </w:r>
+      <w:r>
+        <w:rPr>
+          <w:i/>
+          <w:szCs w:val="20"/>
+        </w:rPr>
+        <w:t>atom</w:t>
+      </w:r>
+      <w:r>
+        <w:rPr>
+          <w:szCs w:val="20"/>
+        </w:rPr>
+        <w:t>(</w:t>
+      </w:r>
+      <w:r>
+        <w:rPr>
+          <w:i/>
+          <w:iCs/>
+          <w:szCs w:val="20"/>
+        </w:rPr>
+        <w:t>V</w:t>
+      </w:r>
+      <w:r>
+        <w:rPr>
+          <w:szCs w:val="20"/>
+        </w:rPr>
+        <w:t xml:space="preserve">): </w:t>
+      </w:r>
+      <w:r>
+        <w:rPr>
           <w:szCs w:val="22"/>
         </w:rPr>
         <w:sym w:font="Symbol" w:char="F046"/>
@@ -3717,319 +4126,195 @@
         <w:rPr>
           <w:szCs w:val="22"/>
         </w:rPr>
-        <w:t xml:space="preserve">, </w:t>
-      </w:r>
-      <w:r>
-        <w:rPr>
+        <w:t xml:space="preserve"> assigns a </w:t>
+      </w:r>
+      <w:r>
+        <w:rPr>
+          <w:i/>
           <w:szCs w:val="22"/>
         </w:rPr>
+        <w:t>truth-function</w:t>
+      </w:r>
+      <w:r>
+        <w:rPr>
+          <w:szCs w:val="22"/>
+        </w:rPr>
+        <w:t xml:space="preserve"> </w:t>
+      </w:r>
+      <w:r>
+        <w:rPr>
+          <w:szCs w:val="22"/>
+        </w:rPr>
+        <w:sym w:font="Symbol" w:char="F059"/>
+      </w:r>
+      <w:r>
+        <w:rPr>
+          <w:szCs w:val="22"/>
+        </w:rPr>
+        <w:t xml:space="preserve"> </w:t>
+      </w:r>
+      <w:r>
+        <w:rPr>
+          <w:szCs w:val="20"/>
+        </w:rPr>
+        <w:t xml:space="preserve">such that: </w:t>
+      </w:r>
+    </w:p>
+    <w:p>
+      <w:pPr>
+        <w:ind w:left="720" w:firstLine="720"/>
+        <w:rPr>
+          <w:szCs w:val="20"/>
+        </w:rPr>
+      </w:pPr>
+      <w:r>
+        <w:rPr>
+          <w:szCs w:val="20"/>
+        </w:rPr>
+        <w:t>[c]</w:t>
+      </w:r>
+      <w:r>
+        <w:rPr>
+          <w:szCs w:val="20"/>
+        </w:rPr>
+        <w:tab/>
+      </w:r>
+      <w:r>
+        <w:rPr>
+          <w:szCs w:val="22"/>
+        </w:rPr>
+        <w:sym w:font="Symbol" w:char="F059"/>
+      </w:r>
+      <w:r>
+        <w:rPr>
+          <w:szCs w:val="20"/>
+        </w:rPr>
+        <w:t>(</w:t>
+      </w:r>
+      <w:r>
+        <w:rPr>
+          <w:i/>
+          <w:iCs/>
+          <w:szCs w:val="20"/>
+        </w:rPr>
+        <w:t>a</w:t>
+      </w:r>
+      <w:r>
+        <w:rPr>
+          <w:szCs w:val="20"/>
+        </w:rPr>
+        <w:t xml:space="preserve">) = </w:t>
+      </w:r>
+      <w:r>
+        <w:rPr>
+          <w:i/>
+          <w:szCs w:val="20"/>
+        </w:rPr>
+        <w:t>T</w:t>
+      </w:r>
+      <w:r>
+        <w:rPr>
+          <w:szCs w:val="20"/>
+        </w:rPr>
+        <w:t xml:space="preserve"> else </w:t>
+      </w:r>
+      <w:r>
+        <w:rPr>
+          <w:szCs w:val="22"/>
+        </w:rPr>
+        <w:sym w:font="Symbol" w:char="F059"/>
+      </w:r>
+      <w:r>
+        <w:rPr>
+          <w:szCs w:val="20"/>
+        </w:rPr>
+        <w:t>(</w:t>
+      </w:r>
+      <w:r>
+        <w:rPr>
+          <w:i/>
+          <w:iCs/>
+          <w:szCs w:val="20"/>
+        </w:rPr>
+        <w:t>a</w:t>
+      </w:r>
+      <w:r>
+        <w:rPr>
+          <w:szCs w:val="20"/>
+        </w:rPr>
+        <w:t xml:space="preserve">) = </w:t>
+      </w:r>
+      <w:r>
+        <w:rPr>
+          <w:szCs w:val="20"/>
+        </w:rPr>
+        <w:sym w:font="Symbol" w:char="F05E"/>
+      </w:r>
+    </w:p>
+    <w:p>
+      <w:pPr>
+        <w:rPr>
+          <w:szCs w:val="22"/>
+        </w:rPr>
+      </w:pPr>
+      <w:r>
+        <w:rPr>
+          <w:szCs w:val="20"/>
+        </w:rPr>
+        <w:tab/>
+      </w:r>
+      <w:r>
+        <w:rPr>
+          <w:szCs w:val="20"/>
+        </w:rPr>
+        <w:tab/>
+        <w:t>[d]</w:t>
+      </w:r>
+      <w:r>
+        <w:rPr>
+          <w:szCs w:val="20"/>
+        </w:rPr>
+        <w:tab/>
+        <w:t xml:space="preserve">We call </w:t>
+      </w:r>
+      <w:r>
+        <w:rPr>
+          <w:szCs w:val="22"/>
+        </w:rPr>
         <w:sym w:font="Symbol" w:char="F046"/>
       </w:r>
       <w:r>
         <w:rPr>
           <w:szCs w:val="22"/>
         </w:rPr>
-        <w:t>*</w:t>
-      </w:r>
-      <w:r>
-        <w:rPr>
+        <w:t xml:space="preserve"> an </w:t>
+      </w:r>
+      <w:r>
+        <w:rPr>
+          <w:i/>
+          <w:iCs/>
           <w:szCs w:val="22"/>
         </w:rPr>
-        <w:sym w:font="Symbol" w:char="F0F1"/>
+        <w:t xml:space="preserve">interpretation </w:t>
       </w:r>
       <w:r>
         <w:rPr>
           <w:szCs w:val="22"/>
         </w:rPr>
-        <w:t xml:space="preserve"> such that:</w:t>
-      </w:r>
-    </w:p>
-    <w:p>
-      <w:pPr>
-        <w:ind w:left="1440" w:hanging="1440"/>
-      </w:pPr>
-    </w:p>
-    <w:p>
-      <w:pPr>
-        <w:ind w:left="2160" w:hanging="720"/>
-        <w:rPr>
-          <w:szCs w:val="20"/>
-        </w:rPr>
-      </w:pPr>
-      <w:r>
-        <w:t>[a]</w:t>
-      </w:r>
-      <w:r>
-        <w:tab/>
-      </w:r>
-      <w:r>
-        <w:rPr>
+        <w:t xml:space="preserve">or an assignment of </w:t>
+      </w:r>
+      <w:r>
+        <w:rPr>
+          <w:i/>
           <w:szCs w:val="22"/>
         </w:rPr>
-        <w:sym w:font="Symbol" w:char="F046"/>
+        <w:t>truth-values</w:t>
       </w:r>
       <w:r>
         <w:rPr>
           <w:szCs w:val="22"/>
         </w:rPr>
-        <w:t xml:space="preserve"> :</w:t>
-      </w:r>
-      <w:r>
-        <w:t xml:space="preserve"> </w:t>
-      </w:r>
-      <w:r>
-        <w:rPr>
-          <w:szCs w:val="22"/>
-        </w:rPr>
-        <w:t>atom(</w:t>
-      </w:r>
-      <w:r>
-        <w:rPr>
-          <w:i/>
-          <w:iCs/>
-          <w:szCs w:val="22"/>
-        </w:rPr>
-        <w:t>V</w:t>
-      </w:r>
-      <w:r>
-        <w:rPr>
-          <w:szCs w:val="22"/>
-        </w:rPr>
-        <w:t>)</w:t>
-      </w:r>
-      <w:r>
-        <w:t xml:space="preserve"> </w:t>
-      </w:r>
-      <w:r>
-        <w:rPr>
-          <w:szCs w:val="20"/>
-        </w:rPr>
-        <w:t>→ {T, F} such that:</w:t>
-      </w:r>
-    </w:p>
-    <w:p>
-      <w:pPr>
-        <w:ind w:left="2160" w:hanging="720"/>
-        <w:rPr>
-          <w:szCs w:val="20"/>
-        </w:rPr>
-      </w:pPr>
-      <w:r>
-        <w:t>[b]</w:t>
-      </w:r>
-      <w:r>
-        <w:tab/>
-        <w:t xml:space="preserve">For each </w:t>
-      </w:r>
-      <w:r>
-        <w:rPr>
-          <w:i/>
-          <w:iCs/>
-        </w:rPr>
-        <w:t>a</w:t>
-      </w:r>
-      <w:r>
-        <w:t xml:space="preserve"> </w:t>
-      </w:r>
-      <w:r>
-        <w:rPr>
-          <w:szCs w:val="20"/>
-        </w:rPr>
-        <w:sym w:font="Symbol" w:char="F0CE"/>
-      </w:r>
-      <w:r>
-        <w:rPr>
-          <w:szCs w:val="20"/>
-        </w:rPr>
-        <w:t xml:space="preserve"> atom(</w:t>
-      </w:r>
-      <w:r>
-        <w:rPr>
-          <w:i/>
-          <w:iCs/>
-          <w:szCs w:val="20"/>
-        </w:rPr>
-        <w:t>V</w:t>
-      </w:r>
-      <w:r>
-        <w:rPr>
-          <w:szCs w:val="20"/>
-        </w:rPr>
-        <w:t xml:space="preserve">): </w:t>
-      </w:r>
-      <w:r>
-        <w:rPr>
-          <w:szCs w:val="22"/>
-        </w:rPr>
-        <w:sym w:font="Symbol" w:char="F046"/>
-      </w:r>
-      <w:r>
-        <w:rPr>
-          <w:szCs w:val="22"/>
-        </w:rPr>
-        <w:t xml:space="preserve"> assigns a truth-function </w:t>
-      </w:r>
-      <w:r>
-        <w:rPr>
-          <w:szCs w:val="22"/>
-        </w:rPr>
-        <w:sym w:font="Symbol" w:char="F059"/>
-      </w:r>
-      <w:r>
-        <w:rPr>
-          <w:szCs w:val="22"/>
-        </w:rPr>
-        <w:t xml:space="preserve"> </w:t>
-      </w:r>
-      <w:r>
-        <w:rPr>
-          <w:szCs w:val="20"/>
-        </w:rPr>
-        <w:t xml:space="preserve">such that: </w:t>
-      </w:r>
-    </w:p>
-    <w:p>
-      <w:pPr>
-        <w:ind w:left="720" w:firstLine="720"/>
-        <w:rPr>
-          <w:szCs w:val="20"/>
-        </w:rPr>
-      </w:pPr>
-      <w:r>
-        <w:rPr>
-          <w:szCs w:val="20"/>
-        </w:rPr>
-        <w:t>[c]</w:t>
-      </w:r>
-      <w:r>
-        <w:rPr>
-          <w:szCs w:val="20"/>
-        </w:rPr>
-        <w:tab/>
-      </w:r>
-      <w:r>
-        <w:rPr>
-          <w:szCs w:val="22"/>
-        </w:rPr>
-        <w:sym w:font="Symbol" w:char="F059"/>
-      </w:r>
-      <w:r>
-        <w:rPr>
-          <w:szCs w:val="20"/>
-        </w:rPr>
-        <w:t>(</w:t>
-      </w:r>
-      <w:r>
-        <w:rPr>
-          <w:i/>
-          <w:iCs/>
-          <w:szCs w:val="20"/>
-        </w:rPr>
-        <w:t>a</w:t>
-      </w:r>
-      <w:r>
-        <w:rPr>
-          <w:szCs w:val="20"/>
-        </w:rPr>
-        <w:t xml:space="preserve">) = </w:t>
-      </w:r>
-      <w:r>
-        <w:rPr>
-          <w:i/>
-          <w:szCs w:val="20"/>
-        </w:rPr>
-        <w:t>T</w:t>
-      </w:r>
-      <w:r>
-        <w:rPr>
-          <w:szCs w:val="20"/>
-        </w:rPr>
-        <w:t xml:space="preserve"> else </w:t>
-      </w:r>
-      <w:r>
-        <w:rPr>
-          <w:szCs w:val="22"/>
-        </w:rPr>
-        <w:sym w:font="Symbol" w:char="F059"/>
-      </w:r>
-      <w:r>
-        <w:rPr>
-          <w:szCs w:val="20"/>
-        </w:rPr>
-        <w:t>(</w:t>
-      </w:r>
-      <w:r>
-        <w:rPr>
-          <w:i/>
-          <w:iCs/>
-          <w:szCs w:val="20"/>
-        </w:rPr>
-        <w:t>a</w:t>
-      </w:r>
-      <w:r>
-        <w:rPr>
-          <w:szCs w:val="20"/>
-        </w:rPr>
-        <w:t xml:space="preserve">) = </w:t>
-      </w:r>
-      <w:r>
-        <w:rPr>
-          <w:szCs w:val="20"/>
-        </w:rPr>
-        <w:sym w:font="Symbol" w:char="F05E"/>
-      </w:r>
-    </w:p>
-    <w:p>
-      <w:pPr>
-        <w:rPr>
-          <w:szCs w:val="22"/>
-        </w:rPr>
-      </w:pPr>
-      <w:r>
-        <w:rPr>
-          <w:szCs w:val="20"/>
-        </w:rPr>
-        <w:tab/>
-      </w:r>
-      <w:r>
-        <w:rPr>
-          <w:szCs w:val="20"/>
-        </w:rPr>
-        <w:tab/>
-        <w:t>[d]</w:t>
-      </w:r>
-      <w:r>
-        <w:rPr>
-          <w:szCs w:val="20"/>
-        </w:rPr>
-        <w:tab/>
-        <w:t xml:space="preserve">We call </w:t>
-      </w:r>
-      <w:r>
-        <w:rPr>
-          <w:szCs w:val="22"/>
-        </w:rPr>
-        <w:sym w:font="Symbol" w:char="F046"/>
-      </w:r>
-      <w:r>
-        <w:rPr>
-          <w:szCs w:val="22"/>
-        </w:rPr>
-        <w:t xml:space="preserve"> an </w:t>
-      </w:r>
-      <w:r>
-        <w:rPr>
-          <w:i/>
-          <w:iCs/>
-          <w:szCs w:val="22"/>
-        </w:rPr>
-        <w:t xml:space="preserve">interpretation </w:t>
-      </w:r>
-      <w:r>
-        <w:rPr>
-          <w:szCs w:val="22"/>
-        </w:rPr>
-        <w:t xml:space="preserve">or an assignment of truth-values to </w:t>
+        <w:t xml:space="preserve"> to </w:t>
       </w:r>
     </w:p>
     <w:p>
@@ -4065,234 +4350,182 @@
         </w:rPr>
         <w:t>.</w:t>
       </w:r>
-    </w:p>
-    <w:p>
-      <w:pPr>
-        <w:ind w:left="2160"/>
-        <w:rPr>
-          <w:szCs w:val="20"/>
-        </w:rPr>
-      </w:pPr>
-    </w:p>
-    <w:p>
-      <w:pPr>
-        <w:ind w:left="2160" w:hanging="720"/>
-        <w:rPr>
-          <w:szCs w:val="20"/>
-        </w:rPr>
-      </w:pPr>
-      <w:r>
-        <w:rPr>
-          <w:szCs w:val="20"/>
-        </w:rPr>
-        <w:t>[e]</w:t>
-      </w:r>
-      <w:r>
-        <w:rPr>
-          <w:szCs w:val="20"/>
-        </w:rPr>
-        <w:tab/>
-      </w:r>
-      <w:r>
-        <w:rPr>
-          <w:szCs w:val="22"/>
-        </w:rPr>
-        <w:sym w:font="Symbol" w:char="F046"/>
-      </w:r>
-      <w:r>
-        <w:rPr>
-          <w:szCs w:val="22"/>
-        </w:rPr>
-        <w:t>*:</w:t>
-      </w:r>
-      <w:r>
-        <w:t xml:space="preserve"> </w:t>
-      </w:r>
-      <w:r>
-        <w:rPr>
-          <w:i/>
-          <w:iCs/>
-          <w:szCs w:val="22"/>
-        </w:rPr>
-        <w:t>V</w:t>
-      </w:r>
-      <w:r>
-        <w:t xml:space="preserve"> </w:t>
-      </w:r>
-      <w:r>
-        <w:rPr>
-          <w:szCs w:val="20"/>
-        </w:rPr>
-        <w:t>→ {T, F} such that:</w:t>
-      </w:r>
-    </w:p>
-    <w:p>
-      <w:pPr>
-        <w:ind w:left="2160" w:hanging="720"/>
-        <w:rPr>
-          <w:szCs w:val="20"/>
-        </w:rPr>
-      </w:pPr>
-      <w:r>
-        <w:rPr>
-          <w:szCs w:val="20"/>
-        </w:rPr>
-        <w:t>[f]</w:t>
-      </w:r>
-      <w:r>
-        <w:rPr>
-          <w:szCs w:val="20"/>
-        </w:rPr>
-        <w:tab/>
-        <w:t xml:space="preserve">For any </w:t>
-      </w:r>
-      <w:r>
-        <w:rPr>
-          <w:i/>
-          <w:iCs/>
-          <w:szCs w:val="20"/>
-        </w:rPr>
-        <w:t xml:space="preserve">p, q </w:t>
-      </w:r>
-      <w:r>
-        <w:rPr>
-          <w:szCs w:val="20"/>
-        </w:rPr>
-        <w:sym w:font="Symbol" w:char="F0CE"/>
-      </w:r>
-      <w:r>
-        <w:rPr>
-          <w:szCs w:val="20"/>
-        </w:rPr>
-        <w:t xml:space="preserve"> </w:t>
-      </w:r>
-      <w:r>
-        <w:rPr>
-          <w:i/>
-          <w:iCs/>
-          <w:szCs w:val="20"/>
-        </w:rPr>
-        <w:t>V</w:t>
-      </w:r>
-      <w:r>
-        <w:rPr>
-          <w:szCs w:val="20"/>
-        </w:rPr>
-        <w:t xml:space="preserve">: </w:t>
-      </w:r>
-      <w:r>
-        <w:rPr>
-          <w:szCs w:val="22"/>
-        </w:rPr>
-        <w:sym w:font="Symbol" w:char="F046"/>
-      </w:r>
-      <w:r>
-        <w:rPr>
-          <w:szCs w:val="22"/>
-        </w:rPr>
-        <w:t xml:space="preserve">* assigns a truth-function </w:t>
-      </w:r>
-      <w:r>
-        <w:rPr>
-          <w:szCs w:val="22"/>
-        </w:rPr>
-        <w:sym w:font="Symbol" w:char="F059"/>
-      </w:r>
-      <w:r>
-        <w:rPr>
-          <w:szCs w:val="22"/>
-        </w:rPr>
-        <w:t xml:space="preserve">* </w:t>
-      </w:r>
-      <w:r>
-        <w:rPr>
-          <w:szCs w:val="20"/>
-        </w:rPr>
-        <w:t>such that:</w:t>
-      </w:r>
-    </w:p>
-    <w:p>
-      <w:pPr>
-        <w:ind w:left="720" w:firstLine="720"/>
-        <w:rPr>
-          <w:szCs w:val="20"/>
-        </w:rPr>
-      </w:pPr>
-      <w:r>
-        <w:rPr>
-          <w:szCs w:val="22"/>
-        </w:rPr>
-        <w:t>[g]</w:t>
-      </w:r>
-      <w:r>
-        <w:rPr>
-          <w:szCs w:val="22"/>
-        </w:rPr>
-        <w:tab/>
-      </w:r>
-      <w:r>
-        <w:rPr>
-          <w:szCs w:val="22"/>
-        </w:rPr>
-        <w:sym w:font="Symbol" w:char="F059"/>
-      </w:r>
-      <w:r>
-        <w:rPr>
-          <w:szCs w:val="22"/>
-        </w:rPr>
-        <w:t>*</w:t>
-      </w:r>
-      <w:r>
-        <w:rPr>
-          <w:szCs w:val="20"/>
-        </w:rPr>
-        <w:t>(</w:t>
-      </w:r>
-      <w:r>
-        <w:rPr>
-          <w:i/>
-          <w:iCs/>
-          <w:szCs w:val="20"/>
-        </w:rPr>
-        <w:t>p</w:t>
-      </w:r>
-      <w:r>
-        <w:rPr>
-          <w:szCs w:val="20"/>
-        </w:rPr>
-        <w:t xml:space="preserve">) = </w:t>
-      </w:r>
-      <w:r>
-        <w:rPr>
-          <w:szCs w:val="22"/>
-        </w:rPr>
-        <w:sym w:font="Symbol" w:char="F059"/>
-      </w:r>
-      <w:r>
-        <w:rPr>
-          <w:szCs w:val="20"/>
-        </w:rPr>
-        <w:t>(</w:t>
-      </w:r>
-      <w:r>
-        <w:rPr>
-          <w:i/>
-          <w:iCs/>
-          <w:szCs w:val="20"/>
-        </w:rPr>
-        <w:t>p</w:t>
-      </w:r>
-      <w:r>
-        <w:rPr>
-          <w:szCs w:val="20"/>
-        </w:rPr>
-        <w:t>)</w:t>
-      </w:r>
       <w:bookmarkStart w:id="0" w:name="_GoBack"/>
       <w:bookmarkEnd w:id="0"/>
     </w:p>
     <w:p>
       <w:pPr>
+        <w:ind w:left="2160"/>
+        <w:rPr>
+          <w:szCs w:val="20"/>
+        </w:rPr>
+      </w:pPr>
+    </w:p>
+    <w:p>
+      <w:pPr>
+        <w:ind w:left="2160" w:hanging="720"/>
+        <w:rPr>
+          <w:szCs w:val="20"/>
+        </w:rPr>
+      </w:pPr>
+      <w:r>
+        <w:rPr>
+          <w:szCs w:val="20"/>
+        </w:rPr>
+        <w:t>[e]</w:t>
+      </w:r>
+      <w:r>
+        <w:rPr>
+          <w:szCs w:val="20"/>
+        </w:rPr>
+        <w:tab/>
+      </w:r>
+      <w:r>
+        <w:rPr>
+          <w:szCs w:val="22"/>
+        </w:rPr>
+        <w:sym w:font="Symbol" w:char="F046"/>
+      </w:r>
+      <w:r>
+        <w:rPr>
+          <w:szCs w:val="22"/>
+        </w:rPr>
+        <w:t>*:</w:t>
+      </w:r>
+      <w:r>
+        <w:t xml:space="preserve"> </w:t>
+      </w:r>
+      <w:r>
+        <w:rPr>
+          <w:i/>
+          <w:iCs/>
+          <w:szCs w:val="22"/>
+        </w:rPr>
+        <w:t>V</w:t>
+      </w:r>
+      <w:r>
+        <w:t xml:space="preserve"> </w:t>
+      </w:r>
+      <w:r>
+        <w:rPr>
+          <w:szCs w:val="20"/>
+        </w:rPr>
+        <w:t>→ {</w:t>
+      </w:r>
+      <w:r>
+        <w:rPr>
+          <w:i/>
+          <w:szCs w:val="20"/>
+        </w:rPr>
+        <w:t>T</w:t>
+      </w:r>
+      <w:r>
+        <w:rPr>
+          <w:szCs w:val="20"/>
+        </w:rPr>
+        <w:t xml:space="preserve">, </w:t>
+      </w:r>
+      <w:r>
+        <w:rPr>
+          <w:i/>
+          <w:szCs w:val="20"/>
+        </w:rPr>
+        <w:t>F</w:t>
+      </w:r>
+      <w:r>
+        <w:rPr>
+          <w:szCs w:val="20"/>
+        </w:rPr>
+        <w:t>} such that:</w:t>
+      </w:r>
+    </w:p>
+    <w:p>
+      <w:pPr>
+        <w:ind w:left="2160" w:hanging="720"/>
+        <w:rPr>
+          <w:szCs w:val="20"/>
+        </w:rPr>
+      </w:pPr>
+      <w:r>
+        <w:rPr>
+          <w:szCs w:val="20"/>
+        </w:rPr>
+        <w:t>[f]</w:t>
+      </w:r>
+      <w:r>
+        <w:rPr>
+          <w:szCs w:val="20"/>
+        </w:rPr>
+        <w:tab/>
+        <w:t xml:space="preserve">For any </w:t>
+      </w:r>
+      <w:r>
+        <w:rPr>
+          <w:i/>
+          <w:iCs/>
+          <w:szCs w:val="20"/>
+        </w:rPr>
+        <w:t xml:space="preserve">p, q </w:t>
+      </w:r>
+      <w:r>
+        <w:rPr>
+          <w:szCs w:val="20"/>
+        </w:rPr>
+        <w:sym w:font="Symbol" w:char="F0CE"/>
+      </w:r>
+      <w:r>
+        <w:rPr>
+          <w:szCs w:val="20"/>
+        </w:rPr>
+        <w:t xml:space="preserve"> </w:t>
+      </w:r>
+      <w:r>
+        <w:rPr>
+          <w:i/>
+          <w:iCs/>
+          <w:szCs w:val="20"/>
+        </w:rPr>
+        <w:t>V</w:t>
+      </w:r>
+      <w:r>
+        <w:rPr>
+          <w:szCs w:val="20"/>
+        </w:rPr>
+        <w:t xml:space="preserve">: </w:t>
+      </w:r>
+      <w:r>
+        <w:rPr>
+          <w:szCs w:val="22"/>
+        </w:rPr>
+        <w:sym w:font="Symbol" w:char="F046"/>
+      </w:r>
+      <w:r>
+        <w:rPr>
+          <w:szCs w:val="22"/>
+        </w:rPr>
+        <w:t xml:space="preserve">* assigns a truth-function </w:t>
+      </w:r>
+      <w:r>
+        <w:rPr>
+          <w:szCs w:val="22"/>
+        </w:rPr>
+        <w:sym w:font="Symbol" w:char="F059"/>
+      </w:r>
+      <w:r>
+        <w:rPr>
+          <w:szCs w:val="22"/>
+        </w:rPr>
+        <w:t xml:space="preserve">* </w:t>
+      </w:r>
+      <w:r>
+        <w:rPr>
+          <w:szCs w:val="20"/>
+        </w:rPr>
+        <w:t>such that:</w:t>
+      </w:r>
+    </w:p>
+    <w:p>
+      <w:pPr>
         <w:ind w:left="720" w:firstLine="720"/>
         <w:rPr>
           <w:szCs w:val="20"/>
@@ -4300,6 +4533,84 @@
       </w:pPr>
       <w:r>
         <w:rPr>
+          <w:szCs w:val="22"/>
+        </w:rPr>
+        <w:t>[g]</w:t>
+      </w:r>
+      <w:r>
+        <w:rPr>
+          <w:szCs w:val="22"/>
+        </w:rPr>
+        <w:tab/>
+      </w:r>
+      <w:r>
+        <w:rPr>
+          <w:szCs w:val="22"/>
+        </w:rPr>
+        <w:sym w:font="Symbol" w:char="F059"/>
+      </w:r>
+      <w:r>
+        <w:rPr>
+          <w:szCs w:val="22"/>
+        </w:rPr>
+        <w:t>*</w:t>
+      </w:r>
+      <w:r>
+        <w:rPr>
+          <w:szCs w:val="20"/>
+        </w:rPr>
+        <w:t>(</w:t>
+      </w:r>
+      <w:r>
+        <w:rPr>
+          <w:i/>
+          <w:iCs/>
+          <w:szCs w:val="20"/>
+        </w:rPr>
+        <w:t>p</w:t>
+      </w:r>
+      <w:r>
+        <w:rPr>
+          <w:szCs w:val="20"/>
+        </w:rPr>
+        <w:t xml:space="preserve">) = </w:t>
+      </w:r>
+      <w:r>
+        <w:rPr>
+          <w:szCs w:val="22"/>
+        </w:rPr>
+        <w:sym w:font="Symbol" w:char="F059"/>
+      </w:r>
+      <w:r>
+        <w:rPr>
+          <w:szCs w:val="20"/>
+        </w:rPr>
+        <w:t>(</w:t>
+      </w:r>
+      <w:r>
+        <w:rPr>
+          <w:i/>
+          <w:iCs/>
+          <w:szCs w:val="20"/>
+        </w:rPr>
+        <w:t>p</w:t>
+      </w:r>
+      <w:r>
+        <w:rPr>
+          <w:szCs w:val="20"/>
+        </w:rPr>
+        <w:t>)</w:t>
+      </w:r>
+    </w:p>
+    <w:p>
+      <w:pPr>
+        <w:ind w:left="720" w:firstLine="720"/>
+        <w:rPr>
+          <w:szCs w:val="20"/>
+        </w:rPr>
+      </w:pPr>
+      <w:r>
+        <w:rPr>
           <w:szCs w:val="20"/>
         </w:rPr>
         <w:t>[h]</w:t>
@@ -4358,7 +4669,21 @@
         <w:rPr>
           <w:szCs w:val="20"/>
         </w:rPr>
-        <w:t>[i]</w:t>
+        <w:t>[</w:t>
+      </w:r>
+      <w:proofErr w:type="spellStart"/>
+      <w:r>
+        <w:rPr>
+          <w:szCs w:val="20"/>
+        </w:rPr>
+        <w:t>i</w:t>
+      </w:r>
+      <w:proofErr w:type="spellEnd"/>
+      <w:r>
+        <w:rPr>
+          <w:szCs w:val="20"/>
+        </w:rPr>
+        <w:t>]</w:t>
       </w:r>
       <w:r>
         <w:rPr>
@@ -4475,6 +4800,7 @@
         </w:rPr>
         <w:t xml:space="preserve"> </w:t>
       </w:r>
+      <w:proofErr w:type="spellStart"/>
       <w:r>
         <w:rPr>
           <w:i/>
@@ -4482,6 +4808,7 @@
         </w:rPr>
         <w:t>iff</w:t>
       </w:r>
+      <w:proofErr w:type="spellEnd"/>
       <w:r>
         <w:rPr>
           <w:szCs w:val="20"/>
@@ -4600,6 +4927,7 @@
         </w:rPr>
         <w:t xml:space="preserve"> </w:t>
       </w:r>
+      <w:proofErr w:type="spellStart"/>
       <w:r>
         <w:rPr>
           <w:i/>
@@ -4607,6 +4935,7 @@
         </w:rPr>
         <w:t>iff</w:t>
       </w:r>
+      <w:proofErr w:type="spellEnd"/>
       <w:r>
         <w:rPr>
           <w:szCs w:val="20"/>
@@ -4758,6 +5087,7 @@
         </w:rPr>
         <w:t xml:space="preserve"> </w:t>
       </w:r>
+      <w:proofErr w:type="spellStart"/>
       <w:r>
         <w:rPr>
           <w:i/>
@@ -4765,6 +5095,7 @@
         </w:rPr>
         <w:t>iff</w:t>
       </w:r>
+      <w:proofErr w:type="spellEnd"/>
       <w:r>
         <w:rPr>
           <w:szCs w:val="20"/>
@@ -4925,6 +5256,7 @@
         </w:rPr>
         <w:t xml:space="preserve"> </w:t>
       </w:r>
+      <w:proofErr w:type="spellStart"/>
       <w:r>
         <w:rPr>
           <w:i/>
@@ -4932,6 +5264,7 @@
         </w:rPr>
         <w:t>iff</w:t>
       </w:r>
+      <w:proofErr w:type="spellEnd"/>
       <w:r>
         <w:rPr>
           <w:szCs w:val="20"/>
@@ -5087,6 +5420,7 @@
         </w:rPr>
         <w:t xml:space="preserve"> </w:t>
       </w:r>
+      <w:proofErr w:type="spellStart"/>
       <w:r>
         <w:rPr>
           <w:i/>
@@ -5094,6 +5428,7 @@
         </w:rPr>
         <w:t>iff</w:t>
       </w:r>
+      <w:proofErr w:type="spellEnd"/>
       <w:r>
         <w:rPr>
           <w:szCs w:val="20"/>
@@ -5174,31 +5509,149 @@
           <w:i/>
           <w:iCs/>
         </w:rPr>
+        <w:t>T</w:t>
+      </w:r>
+      <w:r>
+        <w:t xml:space="preserve"> has </w:t>
+      </w:r>
+      <w:r>
+        <w:rPr>
+          <w:i/>
+        </w:rPr>
+        <w:t>n</w:t>
+      </w:r>
+      <w:r>
+        <w:t xml:space="preserve"> </w:t>
+      </w:r>
+      <w:r>
+        <w:t>propositional</w:t>
+      </w:r>
+      <w:r>
+        <w:t xml:space="preserve"> variables then, under an </w:t>
+      </w:r>
+      <w:r>
+        <w:rPr>
+          <w:i/>
+        </w:rPr>
+        <w:t>m</w:t>
+      </w:r>
+      <w:r>
+        <w:t xml:space="preserve">-valued truth-functional logic there are </w:t>
+      </w:r>
+      <w:proofErr w:type="spellStart"/>
+      <w:r>
+        <w:rPr>
+          <w:i/>
+        </w:rPr>
+        <w:t>m</w:t>
+      </w:r>
+      <w:r>
+        <w:rPr>
+          <w:vertAlign w:val="superscript"/>
+        </w:rPr>
+        <w:t>n</w:t>
+      </w:r>
+      <w:proofErr w:type="spellEnd"/>
+      <w:r>
+        <w:t xml:space="preserve"> possible interpretations for </w:t>
+      </w:r>
+      <w:r>
+        <w:t>T</w:t>
+      </w:r>
+      <w:r>
+        <w:t>.</w:t>
+      </w:r>
+    </w:p>
+    <w:p>
+      <w:pPr>
+        <w:ind w:left="2160" w:hanging="720"/>
+      </w:pPr>
+    </w:p>
+    <w:p>
+      <w:pPr>
+        <w:ind w:left="1440" w:hanging="1440"/>
+      </w:pPr>
+      <w:r>
+        <w:rPr>
+          <w:b/>
+          <w:bCs/>
+        </w:rPr>
+        <w:t>[</w:t>
+      </w:r>
+      <w:r>
+        <w:rPr>
+          <w:b/>
+          <w:bCs/>
+        </w:rPr>
+        <w:sym w:font="Symbol" w:char="F0C1"/>
+      </w:r>
+      <w:r>
+        <w:rPr>
+          <w:b/>
+          <w:bCs/>
+        </w:rPr>
+        <w:t xml:space="preserve"> 3.2]</w:t>
+      </w:r>
+      <w:r>
+        <w:rPr>
+          <w:b/>
+          <w:bCs/>
+        </w:rPr>
+        <w:tab/>
+      </w:r>
+      <w:r>
+        <w:t xml:space="preserve">If every sentence </w:t>
+      </w:r>
+      <w:r>
+        <w:rPr>
+          <w:i/>
+          <w:iCs/>
+        </w:rPr>
+        <w:t>a</w:t>
+      </w:r>
+      <w:r>
+        <w:t xml:space="preserve"> </w:t>
+      </w:r>
+      <w:r>
+        <w:rPr>
+          <w:szCs w:val="20"/>
+        </w:rPr>
+        <w:sym w:font="Symbol" w:char="F0CE"/>
+      </w:r>
+      <w:r>
+        <w:t xml:space="preserve"> </w:t>
+      </w:r>
+      <w:r>
+        <w:rPr>
+          <w:i/>
+          <w:iCs/>
+        </w:rPr>
         <w:t>V</w:t>
       </w:r>
       <w:r>
-        <w:t xml:space="preserve"> has n </w:t>
-      </w:r>
-      <w:r>
-        <w:t>propositional</w:t>
-      </w:r>
-      <w:r>
-        <w:t xml:space="preserve"> variables then, under an m-valued truth-functional logic there are </w:t>
-      </w:r>
-      <w:r>
-        <w:rPr>
-          <w:i/>
-        </w:rPr>
-        <w:t>m</w:t>
-      </w:r>
-      <w:r>
-        <w:rPr>
-          <w:vertAlign w:val="superscript"/>
-        </w:rPr>
-        <w:t>n</w:t>
-      </w:r>
-      <w:r>
-        <w:t xml:space="preserve"> possible interpretations for </w:t>
+        <w:t xml:space="preserve"> is true (alternatively, if every sentence </w:t>
+      </w:r>
+      <w:r>
+        <w:rPr>
+          <w:i/>
+          <w:iCs/>
+        </w:rPr>
+        <w:t>a</w:t>
+      </w:r>
+      <w:r>
+        <w:t xml:space="preserve"> </w:t>
+      </w:r>
+      <w:r>
+        <w:rPr>
+          <w:szCs w:val="20"/>
+        </w:rPr>
+        <w:sym w:font="Symbol" w:char="F0CE"/>
+      </w:r>
+      <w:r>
+        <w:rPr>
+          <w:szCs w:val="20"/>
+        </w:rPr>
+        <w:t xml:space="preserve"> </w:t>
       </w:r>
       <w:r>
         <w:rPr>
@@ -5208,18 +5661,504 @@
         <w:t>V</w:t>
       </w:r>
       <w:r>
+        <w:t xml:space="preserve"> is given a truth-value </w:t>
+      </w:r>
+      <w:r>
+        <w:rPr>
+          <w:i/>
+        </w:rPr>
+        <w:t>T</w:t>
+      </w:r>
+      <w:r>
+        <w:t xml:space="preserve">) under a structure </w:t>
+      </w:r>
+      <w:r>
+        <w:rPr>
+          <w:i/>
+          <w:u w:val="single"/>
+        </w:rPr>
+        <w:t>V</w:t>
+      </w:r>
+      <w:r>
+        <w:t xml:space="preserve">, then we say that </w:t>
+      </w:r>
+      <w:r>
+        <w:rPr>
+          <w:i/>
+          <w:u w:val="single"/>
+        </w:rPr>
+        <w:t>M</w:t>
+      </w:r>
+      <w:r>
+        <w:t xml:space="preserve"> is a model of </w:t>
+      </w:r>
+      <w:r>
+        <w:rPr>
+          <w:i/>
+          <w:iCs/>
+        </w:rPr>
+        <w:t>V</w:t>
+      </w:r>
+      <w:r>
+        <w:t xml:space="preserve"> (</w:t>
+      </w:r>
+      <w:r>
+        <w:rPr>
+          <w:i/>
+          <w:u w:val="single"/>
+        </w:rPr>
+        <w:t xml:space="preserve">M </w:t>
+      </w:r>
+      <w:r>
+        <w:t xml:space="preserve">satisfies </w:t>
+      </w:r>
+      <w:r>
+        <w:rPr>
+          <w:i/>
+          <w:iCs/>
+        </w:rPr>
+        <w:t>V</w:t>
+      </w:r>
+      <w:r>
+        <w:t>).</w:t>
+      </w:r>
+    </w:p>
+    <w:p>
+      <w:pPr>
+        <w:ind w:left="1440" w:hanging="1440"/>
+      </w:pPr>
+    </w:p>
+    <w:p>
+      <w:pPr>
+        <w:ind w:left="1440" w:hanging="1440"/>
+      </w:pPr>
+      <w:r>
+        <w:rPr>
+          <w:b/>
+          <w:bCs/>
+        </w:rPr>
+        <w:t>[</w:t>
+      </w:r>
+      <w:r>
+        <w:rPr>
+          <w:b/>
+          <w:bCs/>
+        </w:rPr>
+        <w:sym w:font="Symbol" w:char="F0C1"/>
+      </w:r>
+      <w:r>
+        <w:rPr>
+          <w:b/>
+          <w:bCs/>
+        </w:rPr>
+        <w:t xml:space="preserve"> 3.3]</w:t>
+      </w:r>
+      <w:r>
+        <w:rPr>
+          <w:b/>
+          <w:bCs/>
+        </w:rPr>
+        <w:tab/>
+      </w:r>
+      <w:r>
+        <w:t xml:space="preserve">A sentence </w:t>
+      </w:r>
+      <w:r>
+        <w:rPr>
+          <w:i/>
+          <w:iCs/>
+        </w:rPr>
+        <w:t>a</w:t>
+      </w:r>
+      <w:r>
+        <w:t xml:space="preserve"> that is true under every interpretation (alternatively, a sentence </w:t>
+      </w:r>
+      <w:r>
+        <w:rPr>
+          <w:i/>
+          <w:iCs/>
+        </w:rPr>
+        <w:t>a</w:t>
+      </w:r>
+      <w:r>
+        <w:t xml:space="preserve"> that is true by every structure) is called a </w:t>
+      </w:r>
+      <w:r>
+        <w:rPr>
+          <w:i/>
+          <w:iCs/>
+        </w:rPr>
+        <w:t>logical truth</w:t>
+      </w:r>
+      <w:r>
+        <w:t xml:space="preserve"> (or as some say </w:t>
+      </w:r>
+      <w:r>
+        <w:rPr>
+          <w:i/>
+          <w:iCs/>
+        </w:rPr>
+        <w:t>valid</w:t>
+      </w:r>
+      <w:r>
+        <w:t>).</w:t>
+      </w:r>
+    </w:p>
+    <w:p>
+      <w:pPr>
+        <w:ind w:left="1440" w:hanging="1440"/>
+      </w:pPr>
+    </w:p>
+    <w:p>
+      <w:pPr>
+        <w:ind w:left="1440" w:hanging="1440"/>
+      </w:pPr>
+      <w:r>
+        <w:tab/>
+        <w:t>[a]</w:t>
+      </w:r>
+      <w:r>
+        <w:tab/>
+        <w:t xml:space="preserve">All </w:t>
+      </w:r>
+      <w:r>
+        <w:rPr>
+          <w:i/>
+          <w:iCs/>
+        </w:rPr>
+        <w:t>tautologies</w:t>
+      </w:r>
+      <w:r>
+        <w:t xml:space="preserve"> are logical truths.</w:t>
+      </w:r>
+    </w:p>
+    <w:p>
+      <w:pPr>
+        <w:ind w:left="1440" w:hanging="1440"/>
+      </w:pPr>
+    </w:p>
+    <w:p>
+      <w:pPr>
+        <w:ind w:left="1440" w:hanging="1440"/>
+      </w:pPr>
+      <w:r>
+        <w:rPr>
+          <w:b/>
+          <w:bCs/>
+        </w:rPr>
+        <w:t>[</w:t>
+      </w:r>
+      <w:r>
+        <w:rPr>
+          <w:b/>
+          <w:bCs/>
+        </w:rPr>
+        <w:sym w:font="Symbol" w:char="F0C1"/>
+      </w:r>
+      <w:r>
+        <w:rPr>
+          <w:b/>
+          <w:bCs/>
+        </w:rPr>
+        <w:t xml:space="preserve"> 3.4]</w:t>
+      </w:r>
+      <w:r>
+        <w:rPr>
+          <w:b/>
+          <w:bCs/>
+        </w:rPr>
+        <w:tab/>
+      </w:r>
+      <w:r>
+        <w:t xml:space="preserve">A theory </w:t>
+      </w:r>
+      <w:r>
+        <w:rPr>
+          <w:i/>
+          <w:iCs/>
+        </w:rPr>
+        <w:t>V</w:t>
+      </w:r>
+      <w:r>
+        <w:t xml:space="preserve"> is </w:t>
+      </w:r>
+      <w:r>
+        <w:rPr>
+          <w:i/>
+          <w:iCs/>
+        </w:rPr>
+        <w:t>consistent</w:t>
+      </w:r>
+      <w:r>
+        <w:t xml:space="preserve"> if there exists at least one structure that is a model of </w:t>
+      </w:r>
+      <w:r>
+        <w:rPr>
+          <w:i/>
+          <w:iCs/>
+        </w:rPr>
+        <w:t>V</w:t>
+      </w:r>
+      <w:r>
         <w:t>.</w:t>
       </w:r>
     </w:p>
     <w:p>
       <w:pPr>
+        <w:ind w:left="1440" w:hanging="1440"/>
+      </w:pPr>
+    </w:p>
+    <w:p>
+      <w:pPr>
+        <w:pStyle w:val="Heading3"/>
+      </w:pPr>
+      <w:r>
+        <w:t>AXIOM SYSTEMS</w:t>
+      </w:r>
+    </w:p>
+    <w:p>
+      <w:pPr>
+        <w:ind w:left="1440" w:hanging="1440"/>
+        <w:rPr>
+          <w:b/>
+          <w:bCs/>
+        </w:rPr>
+      </w:pPr>
+    </w:p>
+    <w:p>
+      <w:pPr>
+        <w:ind w:left="1440" w:hanging="1440"/>
+      </w:pPr>
+      <w:r>
+        <w:rPr>
+          <w:b/>
+          <w:bCs/>
+        </w:rPr>
+        <w:t>[</w:t>
+      </w:r>
+      <w:r>
+        <w:rPr>
+          <w:b/>
+          <w:bCs/>
+        </w:rPr>
+        <w:sym w:font="Symbol" w:char="F0C1"/>
+      </w:r>
+      <w:r>
+        <w:rPr>
+          <w:b/>
+          <w:bCs/>
+        </w:rPr>
+        <w:t xml:space="preserve"> 4.0]</w:t>
+      </w:r>
+      <w:r>
+        <w:rPr>
+          <w:b/>
+          <w:bCs/>
+        </w:rPr>
+        <w:tab/>
+      </w:r>
+      <w:r>
+        <w:t xml:space="preserve">An </w:t>
+      </w:r>
+      <w:r>
+        <w:rPr>
+          <w:i/>
+          <w:iCs/>
+        </w:rPr>
+        <w:t>axiom system</w:t>
+      </w:r>
+      <w:r>
+        <w:t xml:space="preserve"> </w:t>
+      </w:r>
+      <w:r>
+        <w:rPr>
+          <w:i/>
+          <w:iCs/>
+        </w:rPr>
+        <w:t xml:space="preserve">S </w:t>
+      </w:r>
+      <w:r>
+        <w:t xml:space="preserve">is a set of axioms </w:t>
+      </w:r>
+      <w:r>
+        <w:rPr>
+          <w:i/>
+          <w:iCs/>
+        </w:rPr>
+        <w:t>I</w:t>
+      </w:r>
+      <w:r>
+        <w:t xml:space="preserve"> and a set of inference rules </w:t>
+      </w:r>
+      <w:r>
+        <w:rPr>
+          <w:i/>
+          <w:iCs/>
+        </w:rPr>
+        <w:t>Z</w:t>
+      </w:r>
+      <w:r>
+        <w:t>.</w:t>
+      </w:r>
+    </w:p>
+    <w:p>
+      <w:pPr>
+        <w:ind w:left="1440" w:hanging="1440"/>
+      </w:pPr>
+    </w:p>
+    <w:p>
+      <w:pPr>
+        <w:ind w:left="1440" w:hanging="1440"/>
+      </w:pPr>
+      <w:r>
+        <w:rPr>
+          <w:b/>
+          <w:bCs/>
+        </w:rPr>
+        <w:t>[</w:t>
+      </w:r>
+      <w:r>
+        <w:rPr>
+          <w:b/>
+          <w:bCs/>
+        </w:rPr>
+        <w:sym w:font="Symbol" w:char="F0C1"/>
+      </w:r>
+      <w:r>
+        <w:rPr>
+          <w:b/>
+          <w:bCs/>
+        </w:rPr>
+        <w:t xml:space="preserve"> 4.1]</w:t>
+      </w:r>
+      <w:r>
+        <w:rPr>
+          <w:b/>
+          <w:bCs/>
+        </w:rPr>
+        <w:tab/>
+      </w:r>
+      <w:r>
+        <w:t xml:space="preserve">An axiom system </w:t>
+      </w:r>
+      <w:r>
+        <w:rPr>
+          <w:i/>
+          <w:iCs/>
+        </w:rPr>
+        <w:t xml:space="preserve">S </w:t>
+      </w:r>
+      <w:r>
+        <w:t xml:space="preserve">is </w:t>
+      </w:r>
+      <w:r>
+        <w:rPr>
+          <w:i/>
+          <w:iCs/>
+        </w:rPr>
+        <w:t>sound</w:t>
+      </w:r>
+      <w:r>
+        <w:t xml:space="preserve"> </w:t>
+      </w:r>
+      <w:proofErr w:type="spellStart"/>
+      <w:r>
+        <w:rPr>
+          <w:i/>
+        </w:rPr>
+        <w:t>iff</w:t>
+      </w:r>
+      <w:proofErr w:type="spellEnd"/>
+      <w:r>
+        <w:t xml:space="preserve"> each sentence </w:t>
+      </w:r>
+      <w:r>
+        <w:rPr>
+          <w:i/>
+          <w:iCs/>
+        </w:rPr>
+        <w:t>s</w:t>
+      </w:r>
+      <w:r>
+        <w:t xml:space="preserve"> that is provable in system </w:t>
+      </w:r>
+      <w:r>
+        <w:rPr>
+          <w:i/>
+          <w:iCs/>
+        </w:rPr>
+        <w:t>S</w:t>
+      </w:r>
+      <w:r>
+        <w:t xml:space="preserve"> is true.</w:t>
+      </w:r>
+    </w:p>
+    <w:p>
+      <w:pPr>
+        <w:ind w:left="1440" w:hanging="1440"/>
+      </w:pPr>
+    </w:p>
+    <w:p>
+      <w:pPr>
         <w:ind w:left="2160" w:hanging="720"/>
       </w:pPr>
+      <w:r>
+        <w:t>[a]</w:t>
+      </w:r>
+      <w:r>
+        <w:tab/>
+        <w:t xml:space="preserve">If axiom system </w:t>
+      </w:r>
+      <w:r>
+        <w:rPr>
+          <w:i/>
+          <w:iCs/>
+        </w:rPr>
+        <w:t>S</w:t>
+      </w:r>
+      <w:r>
+        <w:t xml:space="preserve"> has only tautologies as axioms and has </w:t>
+      </w:r>
+      <w:r>
+        <w:rPr>
+          <w:i/>
+          <w:iCs/>
+        </w:rPr>
+        <w:t>modus ponens</w:t>
+      </w:r>
+      <w:r>
+        <w:t xml:space="preserve"> as its only rule of inference then, axiom system </w:t>
+      </w:r>
+      <w:r>
+        <w:rPr>
+          <w:i/>
+          <w:iCs/>
+        </w:rPr>
+        <w:t>S</w:t>
+      </w:r>
+      <w:r>
+        <w:t xml:space="preserve"> is </w:t>
+      </w:r>
+      <w:r>
+        <w:rPr>
+          <w:i/>
+          <w:iCs/>
+        </w:rPr>
+        <w:t>sound</w:t>
+      </w:r>
+      <w:r>
+        <w:t>.</w:t>
+      </w:r>
     </w:p>
     <w:p>
       <w:pPr>
         <w:ind w:left="1440" w:hanging="1440"/>
       </w:pPr>
+    </w:p>
+    <w:p>
+      <w:pPr>
+        <w:ind w:left="1440" w:hanging="1440"/>
+      </w:pPr>
       <w:r>
         <w:rPr>
           <w:b/>
@@ -5239,630 +6178,46 @@
           <w:b/>
           <w:bCs/>
         </w:rPr>
-        <w:t xml:space="preserve"> 3.2]</w:t>
-      </w:r>
-      <w:r>
-        <w:rPr>
-          <w:b/>
-          <w:bCs/>
-        </w:rPr>
-        <w:tab/>
-      </w:r>
-      <w:r>
-        <w:t xml:space="preserve">If every sentence </w:t>
-      </w:r>
-      <w:r>
-        <w:rPr>
-          <w:i/>
-          <w:iCs/>
-        </w:rPr>
-        <w:t>a</w:t>
+        <w:t xml:space="preserve"> 4.2]</w:t>
+      </w:r>
+      <w:r>
+        <w:rPr>
+          <w:b/>
+          <w:bCs/>
+        </w:rPr>
+        <w:tab/>
+      </w:r>
+      <w:r>
+        <w:t xml:space="preserve">An axiom system </w:t>
+      </w:r>
+      <w:r>
+        <w:rPr>
+          <w:i/>
+          <w:iCs/>
+        </w:rPr>
+        <w:t xml:space="preserve">S </w:t>
+      </w:r>
+      <w:r>
+        <w:t xml:space="preserve">is </w:t>
+      </w:r>
+      <w:r>
+        <w:rPr>
+          <w:i/>
+          <w:iCs/>
+        </w:rPr>
+        <w:t>complete</w:t>
       </w:r>
       <w:r>
         <w:t xml:space="preserve"> </w:t>
       </w:r>
-      <w:r>
-        <w:rPr>
-          <w:szCs w:val="20"/>
-        </w:rPr>
-        <w:sym w:font="Symbol" w:char="F0CE"/>
-      </w:r>
-      <w:r>
-        <w:t xml:space="preserve"> </w:t>
-      </w:r>
-      <w:r>
-        <w:rPr>
-          <w:i/>
-          <w:iCs/>
-        </w:rPr>
-        <w:t>V</w:t>
-      </w:r>
-      <w:r>
-        <w:t xml:space="preserve"> is true (alternatively, if every sentence </w:t>
-      </w:r>
-      <w:r>
-        <w:rPr>
-          <w:i/>
-          <w:iCs/>
-        </w:rPr>
-        <w:t>a</w:t>
-      </w:r>
-      <w:r>
-        <w:t xml:space="preserve"> </w:t>
-      </w:r>
-      <w:r>
-        <w:rPr>
-          <w:szCs w:val="20"/>
-        </w:rPr>
-        <w:sym w:font="Symbol" w:char="F0CE"/>
-      </w:r>
-      <w:r>
-        <w:rPr>
-          <w:szCs w:val="20"/>
-        </w:rPr>
-        <w:t xml:space="preserve"> </w:t>
-      </w:r>
-      <w:r>
-        <w:rPr>
-          <w:i/>
-          <w:iCs/>
-        </w:rPr>
-        <w:t>V</w:t>
-      </w:r>
-      <w:r>
-        <w:t xml:space="preserve"> is given a truth-value </w:t>
-      </w:r>
-      <w:r>
-        <w:rPr>
-          <w:i/>
-        </w:rPr>
-        <w:t>T</w:t>
-      </w:r>
-      <w:r>
-        <w:t xml:space="preserve">) under a structure </w:t>
-      </w:r>
-      <w:r>
-        <w:rPr>
-          <w:i/>
-          <w:u w:val="single"/>
-        </w:rPr>
-        <w:t>V</w:t>
-      </w:r>
-      <w:r>
-        <w:t xml:space="preserve">, then we say that </w:t>
-      </w:r>
-      <w:r>
-        <w:rPr>
-          <w:i/>
-          <w:u w:val="single"/>
-        </w:rPr>
-        <w:t>V</w:t>
-      </w:r>
-      <w:r>
-        <w:t xml:space="preserve"> is a model of </w:t>
-      </w:r>
-      <w:r>
-        <w:rPr>
-          <w:i/>
-          <w:iCs/>
-        </w:rPr>
-        <w:t>V</w:t>
-      </w:r>
-      <w:r>
-        <w:t xml:space="preserve"> (</w:t>
-      </w:r>
-      <w:r>
-        <w:rPr>
-          <w:i/>
-          <w:u w:val="single"/>
-        </w:rPr>
-        <w:t>V</w:t>
-      </w:r>
-      <w:r>
-        <w:t xml:space="preserve"> satisfies </w:t>
-      </w:r>
-      <w:r>
-        <w:rPr>
-          <w:i/>
-          <w:iCs/>
-        </w:rPr>
-        <w:t>V</w:t>
-      </w:r>
-      <w:r>
-        <w:t>).</w:t>
-      </w:r>
-    </w:p>
-    <w:p>
-      <w:pPr>
-        <w:ind w:left="1440" w:hanging="1440"/>
-      </w:pPr>
-    </w:p>
-    <w:p>
-      <w:pPr>
-        <w:ind w:left="1440" w:hanging="1440"/>
-      </w:pPr>
-      <w:r>
-        <w:rPr>
-          <w:b/>
-          <w:bCs/>
-        </w:rPr>
-        <w:t>[</w:t>
-      </w:r>
-      <w:r>
-        <w:rPr>
-          <w:b/>
-          <w:bCs/>
-        </w:rPr>
-        <w:sym w:font="Symbol" w:char="F0C1"/>
-      </w:r>
-      <w:r>
-        <w:rPr>
-          <w:b/>
-          <w:bCs/>
-        </w:rPr>
-        <w:t xml:space="preserve"> 3.3]</w:t>
-      </w:r>
-      <w:r>
-        <w:rPr>
-          <w:b/>
-          <w:bCs/>
-        </w:rPr>
-        <w:tab/>
-      </w:r>
-      <w:r>
-        <w:t xml:space="preserve">A sentence </w:t>
-      </w:r>
-      <w:r>
-        <w:rPr>
-          <w:i/>
-          <w:iCs/>
-        </w:rPr>
-        <w:t>a</w:t>
-      </w:r>
-      <w:r>
-        <w:t xml:space="preserve"> that is true under every interpretation (alternatively, a sentence </w:t>
-      </w:r>
-      <w:r>
-        <w:rPr>
-          <w:i/>
-          <w:iCs/>
-        </w:rPr>
-        <w:t>a</w:t>
-      </w:r>
-      <w:r>
-        <w:t xml:space="preserve"> that is true by every structure) is called a </w:t>
-      </w:r>
-      <w:r>
-        <w:rPr>
-          <w:i/>
-          <w:iCs/>
-        </w:rPr>
-        <w:t>logical truth</w:t>
-      </w:r>
-      <w:r>
-        <w:t xml:space="preserve"> (or as some say </w:t>
-      </w:r>
-      <w:r>
-        <w:rPr>
-          <w:i/>
-          <w:iCs/>
-        </w:rPr>
-        <w:t>valid</w:t>
-      </w:r>
-      <w:r>
-        <w:t>).</w:t>
-      </w:r>
-    </w:p>
-    <w:p>
-      <w:pPr>
-        <w:ind w:left="1440" w:hanging="1440"/>
-      </w:pPr>
-    </w:p>
-    <w:p>
-      <w:pPr>
-        <w:ind w:left="1440" w:hanging="1440"/>
-      </w:pPr>
-      <w:r>
-        <w:tab/>
-        <w:t>[a]</w:t>
-      </w:r>
-      <w:r>
-        <w:tab/>
-        <w:t xml:space="preserve">All </w:t>
-      </w:r>
-      <w:r>
-        <w:rPr>
-          <w:i/>
-          <w:iCs/>
-        </w:rPr>
-        <w:t>tautologies</w:t>
-      </w:r>
-      <w:r>
-        <w:t xml:space="preserve"> are logical truths.</w:t>
-      </w:r>
-    </w:p>
-    <w:p>
-      <w:pPr>
-        <w:ind w:left="1440" w:hanging="1440"/>
-      </w:pPr>
-    </w:p>
-    <w:p>
-      <w:pPr>
-        <w:ind w:left="1440" w:hanging="1440"/>
-      </w:pPr>
-      <w:r>
-        <w:rPr>
-          <w:b/>
-          <w:bCs/>
-        </w:rPr>
-        <w:t>[</w:t>
-      </w:r>
-      <w:r>
-        <w:rPr>
-          <w:b/>
-          <w:bCs/>
-        </w:rPr>
-        <w:sym w:font="Symbol" w:char="F0C1"/>
-      </w:r>
-      <w:r>
-        <w:rPr>
-          <w:b/>
-          <w:bCs/>
-        </w:rPr>
-        <w:t xml:space="preserve"> 3.4]</w:t>
-      </w:r>
-      <w:r>
-        <w:rPr>
-          <w:b/>
-          <w:bCs/>
-        </w:rPr>
-        <w:tab/>
-      </w:r>
-      <w:r>
-        <w:t xml:space="preserve">A theory </w:t>
-      </w:r>
-      <w:r>
-        <w:rPr>
-          <w:i/>
-          <w:iCs/>
-        </w:rPr>
-        <w:t>V</w:t>
-      </w:r>
-      <w:r>
-        <w:t xml:space="preserve"> is </w:t>
-      </w:r>
-      <w:r>
-        <w:rPr>
-          <w:i/>
-          <w:iCs/>
-        </w:rPr>
-        <w:t>consistent</w:t>
-      </w:r>
-      <w:r>
-        <w:t xml:space="preserve"> if there exists at least one structure that is a model of </w:t>
-      </w:r>
-      <w:r>
-        <w:rPr>
-          <w:i/>
-          <w:iCs/>
-        </w:rPr>
-        <w:t>V</w:t>
-      </w:r>
-      <w:r>
-        <w:t>.</w:t>
-      </w:r>
-    </w:p>
-    <w:p>
-      <w:pPr>
-        <w:ind w:left="1440" w:hanging="1440"/>
-      </w:pPr>
-    </w:p>
-    <w:p>
-      <w:pPr>
-        <w:pStyle w:val="Heading3"/>
-      </w:pPr>
-      <w:r>
-        <w:t>AXIOM SYSTEMS</w:t>
-      </w:r>
-    </w:p>
-    <w:p>
-      <w:pPr>
-        <w:ind w:left="1440" w:hanging="1440"/>
-        <w:rPr>
-          <w:b/>
-          <w:bCs/>
-        </w:rPr>
-      </w:pPr>
-    </w:p>
-    <w:p>
-      <w:pPr>
-        <w:ind w:left="1440" w:hanging="1440"/>
-      </w:pPr>
-      <w:r>
-        <w:rPr>
-          <w:b/>
-          <w:bCs/>
-        </w:rPr>
-        <w:t>[</w:t>
-      </w:r>
-      <w:r>
-        <w:rPr>
-          <w:b/>
-          <w:bCs/>
-        </w:rPr>
-        <w:sym w:font="Symbol" w:char="F0C1"/>
-      </w:r>
-      <w:r>
-        <w:rPr>
-          <w:b/>
-          <w:bCs/>
-        </w:rPr>
-        <w:t xml:space="preserve"> 4.0]</w:t>
-      </w:r>
-      <w:r>
-        <w:rPr>
-          <w:b/>
-          <w:bCs/>
-        </w:rPr>
-        <w:tab/>
-      </w:r>
-      <w:r>
-        <w:t xml:space="preserve">An </w:t>
-      </w:r>
-      <w:r>
-        <w:rPr>
-          <w:i/>
-          <w:iCs/>
-        </w:rPr>
-        <w:t>axiom system</w:t>
-      </w:r>
-      <w:r>
-        <w:t xml:space="preserve"> </w:t>
-      </w:r>
-      <w:r>
-        <w:rPr>
-          <w:i/>
-          <w:iCs/>
-        </w:rPr>
-        <w:t xml:space="preserve">S </w:t>
-      </w:r>
-      <w:r>
-        <w:t xml:space="preserve">is a set of axioms </w:t>
-      </w:r>
-      <w:r>
-        <w:rPr>
-          <w:i/>
-          <w:iCs/>
-        </w:rPr>
-        <w:t>I</w:t>
-      </w:r>
-      <w:r>
-        <w:t xml:space="preserve"> and a set of inference rules </w:t>
-      </w:r>
-      <w:r>
-        <w:rPr>
-          <w:i/>
-          <w:iCs/>
-        </w:rPr>
-        <w:t>Z</w:t>
-      </w:r>
-      <w:r>
-        <w:t>.</w:t>
-      </w:r>
-    </w:p>
-    <w:p>
-      <w:pPr>
-        <w:ind w:left="1440" w:hanging="1440"/>
-      </w:pPr>
-    </w:p>
-    <w:p>
-      <w:pPr>
-        <w:ind w:left="1440" w:hanging="1440"/>
-      </w:pPr>
-      <w:r>
-        <w:rPr>
-          <w:b/>
-          <w:bCs/>
-        </w:rPr>
-        <w:t>[</w:t>
-      </w:r>
-      <w:r>
-        <w:rPr>
-          <w:b/>
-          <w:bCs/>
-        </w:rPr>
-        <w:sym w:font="Symbol" w:char="F0C1"/>
-      </w:r>
-      <w:r>
-        <w:rPr>
-          <w:b/>
-          <w:bCs/>
-        </w:rPr>
-        <w:t xml:space="preserve"> 4.1]</w:t>
-      </w:r>
-      <w:r>
-        <w:rPr>
-          <w:b/>
-          <w:bCs/>
-        </w:rPr>
-        <w:tab/>
-      </w:r>
-      <w:r>
-        <w:t xml:space="preserve">An axiom system </w:t>
-      </w:r>
-      <w:r>
-        <w:rPr>
-          <w:i/>
-          <w:iCs/>
-        </w:rPr>
-        <w:t xml:space="preserve">S </w:t>
-      </w:r>
-      <w:r>
-        <w:t xml:space="preserve">is </w:t>
-      </w:r>
-      <w:r>
-        <w:rPr>
-          <w:i/>
-          <w:iCs/>
-        </w:rPr>
-        <w:t>sound</w:t>
-      </w:r>
-      <w:r>
-        <w:t xml:space="preserve"> </w:t>
-      </w:r>
+      <w:proofErr w:type="spellStart"/>
       <w:r>
         <w:rPr>
           <w:i/>
         </w:rPr>
         <w:t>iff</w:t>
       </w:r>
-      <w:r>
-        <w:t xml:space="preserve"> each sentence </w:t>
-      </w:r>
-      <w:r>
-        <w:rPr>
-          <w:i/>
-          <w:iCs/>
-        </w:rPr>
-        <w:t>s</w:t>
-      </w:r>
-      <w:r>
-        <w:t xml:space="preserve"> that is provable in system </w:t>
-      </w:r>
-      <w:r>
-        <w:rPr>
-          <w:i/>
-          <w:iCs/>
-        </w:rPr>
-        <w:t>S</w:t>
-      </w:r>
-      <w:r>
-        <w:t xml:space="preserve"> is true.</w:t>
-      </w:r>
-    </w:p>
-    <w:p>
-      <w:pPr>
-        <w:ind w:left="1440" w:hanging="1440"/>
-      </w:pPr>
-    </w:p>
-    <w:p>
-      <w:pPr>
-        <w:ind w:left="2160" w:hanging="720"/>
-      </w:pPr>
-      <w:r>
-        <w:t>[a]</w:t>
-      </w:r>
-      <w:r>
-        <w:tab/>
-        <w:t xml:space="preserve">If axiom system </w:t>
-      </w:r>
-      <w:r>
-        <w:rPr>
-          <w:i/>
-          <w:iCs/>
-        </w:rPr>
-        <w:t>S</w:t>
-      </w:r>
-      <w:r>
-        <w:t xml:space="preserve"> has only tautologies as axioms and has </w:t>
-      </w:r>
-      <w:r>
-        <w:rPr>
-          <w:i/>
-          <w:iCs/>
-        </w:rPr>
-        <w:t>modus ponens</w:t>
-      </w:r>
-      <w:r>
-        <w:t xml:space="preserve"> as its only rule of inference then, axiom system </w:t>
-      </w:r>
-      <w:r>
-        <w:rPr>
-          <w:i/>
-          <w:iCs/>
-        </w:rPr>
-        <w:t>S</w:t>
-      </w:r>
-      <w:r>
-        <w:t xml:space="preserve"> is </w:t>
-      </w:r>
-      <w:r>
-        <w:rPr>
-          <w:i/>
-          <w:iCs/>
-        </w:rPr>
-        <w:t>sound</w:t>
-      </w:r>
-      <w:r>
-        <w:t>.</w:t>
-      </w:r>
-    </w:p>
-    <w:p>
-      <w:pPr>
-        <w:ind w:left="1440" w:hanging="1440"/>
-      </w:pPr>
-    </w:p>
-    <w:p>
-      <w:pPr>
-        <w:ind w:left="1440" w:hanging="1440"/>
-      </w:pPr>
-      <w:r>
-        <w:rPr>
-          <w:b/>
-          <w:bCs/>
-        </w:rPr>
-        <w:t>[</w:t>
-      </w:r>
-      <w:r>
-        <w:rPr>
-          <w:b/>
-          <w:bCs/>
-        </w:rPr>
-        <w:sym w:font="Symbol" w:char="F0C1"/>
-      </w:r>
-      <w:r>
-        <w:rPr>
-          <w:b/>
-          <w:bCs/>
-        </w:rPr>
-        <w:t xml:space="preserve"> 4.2]</w:t>
-      </w:r>
-      <w:r>
-        <w:rPr>
-          <w:b/>
-          <w:bCs/>
-        </w:rPr>
-        <w:tab/>
-      </w:r>
-      <w:r>
-        <w:t xml:space="preserve">An axiom system </w:t>
-      </w:r>
-      <w:r>
-        <w:rPr>
-          <w:i/>
-          <w:iCs/>
-        </w:rPr>
-        <w:t xml:space="preserve">S </w:t>
-      </w:r>
-      <w:r>
-        <w:t xml:space="preserve">is </w:t>
-      </w:r>
-      <w:r>
-        <w:rPr>
-          <w:i/>
-          <w:iCs/>
-        </w:rPr>
-        <w:t>complete</w:t>
-      </w:r>
-      <w:r>
-        <w:t xml:space="preserve"> </w:t>
-      </w:r>
-      <w:r>
-        <w:rPr>
-          <w:i/>
-        </w:rPr>
-        <w:t>iff</w:t>
-      </w:r>
+      <w:proofErr w:type="spellEnd"/>
       <w:r>
         <w:t xml:space="preserve"> each sentence </w:t>
       </w:r>
@@ -6358,7 +6713,21 @@
         <w:rPr>
           <w:szCs w:val="20"/>
         </w:rPr>
-        <w:t>symbols along with additional axiom schemata, rules of inference and wff formation rules.</w:t>
+        <w:t xml:space="preserve">symbols along with additional axiom schemata, rules of inference and </w:t>
+      </w:r>
+      <w:proofErr w:type="spellStart"/>
+      <w:r>
+        <w:rPr>
+          <w:szCs w:val="20"/>
+        </w:rPr>
+        <w:t>wff</w:t>
+      </w:r>
+      <w:proofErr w:type="spellEnd"/>
+      <w:r>
+        <w:rPr>
+          <w:szCs w:val="20"/>
+        </w:rPr>
+        <w:t xml:space="preserve"> formation rules.</w:t>
       </w:r>
     </w:p>
     <w:p>
@@ -6562,7 +6931,21 @@
         <w:rPr>
           <w:szCs w:val="20"/>
         </w:rPr>
-        <w:t xml:space="preserve">comprise a set of n-ary relation symbols usually denoted as per the following: </w:t>
+        <w:t>comprise a set of n-</w:t>
+      </w:r>
+      <w:proofErr w:type="spellStart"/>
+      <w:r>
+        <w:rPr>
+          <w:szCs w:val="20"/>
+        </w:rPr>
+        <w:t>ary</w:t>
+      </w:r>
+      <w:proofErr w:type="spellEnd"/>
+      <w:r>
+        <w:rPr>
+          <w:szCs w:val="20"/>
+        </w:rPr>
+        <w:t xml:space="preserve"> relation symbols usually denoted as per the following: </w:t>
       </w:r>
     </w:p>
     <w:p>
@@ -6868,7 +7251,21 @@
         <w:rPr>
           <w:szCs w:val="20"/>
         </w:rPr>
-        <w:t xml:space="preserve"> comprise a set of n-ary function symbols usually denoted as per the following: </w:t>
+        <w:t xml:space="preserve"> comprise a set of n-</w:t>
+      </w:r>
+      <w:proofErr w:type="spellStart"/>
+      <w:r>
+        <w:rPr>
+          <w:szCs w:val="20"/>
+        </w:rPr>
+        <w:t>ary</w:t>
+      </w:r>
+      <w:proofErr w:type="spellEnd"/>
+      <w:r>
+        <w:rPr>
+          <w:szCs w:val="20"/>
+        </w:rPr>
+        <w:t xml:space="preserve"> function symbols usually denoted as per the following: </w:t>
       </w:r>
     </w:p>
     <w:p>
@@ -7960,7 +8357,21 @@
         <w:rPr>
           <w:szCs w:val="20"/>
         </w:rPr>
-        <w:t>We follow standard convention regarding parenthetical dropping, wff and term formation, quotation and uniform substitution.</w:t>
+        <w:t xml:space="preserve">We follow standard convention regarding parenthetical dropping, </w:t>
+      </w:r>
+      <w:proofErr w:type="spellStart"/>
+      <w:r>
+        <w:rPr>
+          <w:szCs w:val="20"/>
+        </w:rPr>
+        <w:t>wff</w:t>
+      </w:r>
+      <w:proofErr w:type="spellEnd"/>
+      <w:r>
+        <w:rPr>
+          <w:szCs w:val="20"/>
+        </w:rPr>
+        <w:t xml:space="preserve"> and term formation, quotation and uniform substitution.</w:t>
       </w:r>
     </w:p>
     <w:p>
@@ -8364,6 +8775,7 @@
       <w:r>
         <w:t xml:space="preserve">, …, </w:t>
       </w:r>
+      <w:proofErr w:type="spellStart"/>
       <w:r>
         <w:rPr>
           <w:i/>
@@ -8377,6 +8789,7 @@
         </w:rPr>
         <w:t>w</w:t>
       </w:r>
+      <w:proofErr w:type="spellEnd"/>
       <w:r>
         <w:t>}</w:t>
       </w:r>
@@ -8404,7 +8817,15 @@
         <w:t>n</w:t>
       </w:r>
       <w:r>
-        <w:t xml:space="preserve">-ary relation symbol </w:t>
+        <w:t>-</w:t>
+      </w:r>
+      <w:proofErr w:type="spellStart"/>
+      <w:r>
+        <w:t>ary</w:t>
+      </w:r>
+      <w:proofErr w:type="spellEnd"/>
+      <w:r>
+        <w:t xml:space="preserve"> relation symbol </w:t>
       </w:r>
       <w:r>
         <w:rPr>
@@ -8443,7 +8864,15 @@
         <w:t>n</w:t>
       </w:r>
       <w:r>
-        <w:t xml:space="preserve">-ary relation: </w:t>
+        <w:t>-</w:t>
+      </w:r>
+      <w:proofErr w:type="spellStart"/>
+      <w:r>
+        <w:t>ary</w:t>
+      </w:r>
+      <w:proofErr w:type="spellEnd"/>
+      <w:r>
+        <w:t xml:space="preserve"> relation: </w:t>
       </w:r>
       <w:r>
         <w:rPr>
@@ -8458,6 +8887,7 @@
       <w:r>
         <w:t xml:space="preserve"> |</w:t>
       </w:r>
+      <w:proofErr w:type="spellStart"/>
       <w:r>
         <w:rPr>
           <w:i/>
@@ -8474,6 +8904,7 @@
         </w:rPr>
         <w:t>n</w:t>
       </w:r>
+      <w:proofErr w:type="spellEnd"/>
     </w:p>
     <w:p>
       <w:pPr>
@@ -8497,7 +8928,15 @@
         <w:t>n</w:t>
       </w:r>
       <w:r>
-        <w:t xml:space="preserve">-ary </w:t>
+        <w:t>-</w:t>
+      </w:r>
+      <w:proofErr w:type="spellStart"/>
+      <w:r>
+        <w:t>ary</w:t>
+      </w:r>
+      <w:proofErr w:type="spellEnd"/>
+      <w:r>
+        <w:t xml:space="preserve"> </w:t>
       </w:r>
       <w:r>
         <w:rPr>
@@ -8545,7 +8984,15 @@
         <w:t>n</w:t>
       </w:r>
       <w:r>
-        <w:t xml:space="preserve">-ary function, such that </w:t>
+        <w:t>-</w:t>
+      </w:r>
+      <w:proofErr w:type="spellStart"/>
+      <w:r>
+        <w:t>ary</w:t>
+      </w:r>
+      <w:proofErr w:type="spellEnd"/>
+      <w:r>
+        <w:t xml:space="preserve"> function, such that </w:t>
       </w:r>
       <w:r>
         <w:sym w:font="Symbol" w:char="F0A6"/>
@@ -8560,6 +9007,7 @@
       <w:r>
         <w:t>: |</w:t>
       </w:r>
+      <w:proofErr w:type="spellStart"/>
       <w:r>
         <w:rPr>
           <w:i/>
@@ -8574,7 +9022,14 @@
         <w:rPr>
           <w:vertAlign w:val="superscript"/>
         </w:rPr>
-        <w:t xml:space="preserve">n </w:t>
+        <w:t>n</w:t>
+      </w:r>
+      <w:proofErr w:type="spellEnd"/>
+      <w:r>
+        <w:rPr>
+          <w:vertAlign w:val="superscript"/>
+        </w:rPr>
+        <w:t xml:space="preserve"> </w:t>
       </w:r>
       <w:r>
         <w:sym w:font="Symbol" w:char="F0AE"/>
@@ -9983,13 +10438,22 @@
       <w:r>
         <w:tab/>
       </w:r>
+      <w:proofErr w:type="spellStart"/>
       <w:proofErr w:type="gramStart"/>
       <w:r>
         <w:rPr>
           <w:i/>
           <w:iCs/>
         </w:rPr>
-        <w:t xml:space="preserve">i </w:t>
+        <w:t>i</w:t>
+      </w:r>
+      <w:proofErr w:type="spellEnd"/>
+      <w:r>
+        <w:rPr>
+          <w:i/>
+          <w:iCs/>
+        </w:rPr>
+        <w:t xml:space="preserve"> </w:t>
       </w:r>
       <w:r>
         <w:t>:</w:t>
@@ -10040,12 +10504,21 @@
       <w:r>
         <w:tab/>
       </w:r>
-      <w:r>
-        <w:rPr>
-          <w:i/>
-          <w:iCs/>
-        </w:rPr>
-        <w:t xml:space="preserve">i </w:t>
+      <w:proofErr w:type="spellStart"/>
+      <w:r>
+        <w:rPr>
+          <w:i/>
+          <w:iCs/>
+        </w:rPr>
+        <w:t>i</w:t>
+      </w:r>
+      <w:proofErr w:type="spellEnd"/>
+      <w:r>
+        <w:rPr>
+          <w:i/>
+          <w:iCs/>
+        </w:rPr>
+        <w:t xml:space="preserve"> </w:t>
       </w:r>
       <w:r>
         <w:t>is one-one and onto;</w:t>
@@ -10184,6 +10657,7 @@
       <w:r>
         <w:tab/>
       </w:r>
+      <w:proofErr w:type="spellStart"/>
       <w:proofErr w:type="gramStart"/>
       <w:r>
         <w:rPr>
@@ -10192,6 +10666,7 @@
         </w:rPr>
         <w:t>i</w:t>
       </w:r>
+      <w:proofErr w:type="spellEnd"/>
       <w:r>
         <w:t>(</w:t>
       </w:r>
@@ -10270,6 +10745,7 @@
       <w:r>
         <w:t>(</w:t>
       </w:r>
+      <w:proofErr w:type="spellStart"/>
       <w:r>
         <w:rPr>
           <w:i/>
@@ -10277,6 +10753,7 @@
         </w:rPr>
         <w:t>i</w:t>
       </w:r>
+      <w:proofErr w:type="spellEnd"/>
       <w:r>
         <w:t>(</w:t>
       </w:r>
@@ -10302,8 +10779,17 @@
           <w:i/>
           <w:iCs/>
         </w:rPr>
-        <w:t xml:space="preserve"> i</w:t>
-      </w:r>
+        <w:t xml:space="preserve"> </w:t>
+      </w:r>
+      <w:proofErr w:type="spellStart"/>
+      <w:r>
+        <w:rPr>
+          <w:i/>
+          <w:iCs/>
+        </w:rPr>
+        <w:t>i</w:t>
+      </w:r>
+      <w:proofErr w:type="spellEnd"/>
       <w:r>
         <w:t>(</w:t>
       </w:r>
@@ -10340,11 +10826,20 @@
           <w:iCs/>
         </w:rPr>
         <w:tab/>
+      </w:r>
+      <w:proofErr w:type="spellStart"/>
+      <w:r>
+        <w:rPr>
+          <w:i/>
+          <w:iCs/>
+        </w:rPr>
         <w:t>i</w:t>
       </w:r>
+      <w:proofErr w:type="spellEnd"/>
       <w:r>
         <w:t>(</w:t>
       </w:r>
+      <w:proofErr w:type="spellStart"/>
       <w:r>
         <w:rPr>
           <w:i/>
@@ -10361,9 +10856,11 @@
         </w:rPr>
         <w:t>K</w:t>
       </w:r>
+      <w:proofErr w:type="spellEnd"/>
       <w:r>
         <w:t xml:space="preserve">) = </w:t>
       </w:r>
+      <w:proofErr w:type="spellStart"/>
       <w:r>
         <w:rPr>
           <w:i/>
@@ -10380,6 +10877,7 @@
         </w:rPr>
         <w:t>B</w:t>
       </w:r>
+      <w:proofErr w:type="spellEnd"/>
       <w:r>
         <w:t>.</w:t>
       </w:r>
@@ -10450,7 +10948,21 @@
         <w:rPr>
           <w:szCs w:val="20"/>
         </w:rPr>
-        <w:t>by adding to its basic apparatus additional logical operators, a different set of recursively-defined wff, and supplementary axiom schemata.  We will call our resulting modal calculus L</w:t>
+        <w:t xml:space="preserve">by adding to its basic apparatus additional logical operators, a different set of recursively-defined </w:t>
+      </w:r>
+      <w:proofErr w:type="spellStart"/>
+      <w:r>
+        <w:rPr>
+          <w:szCs w:val="20"/>
+        </w:rPr>
+        <w:t>wff</w:t>
+      </w:r>
+      <w:proofErr w:type="spellEnd"/>
+      <w:r>
+        <w:rPr>
+          <w:szCs w:val="20"/>
+        </w:rPr>
+        <w:t>, and supplementary axiom schemata.  We will call our resulting modal calculus L</w:t>
       </w:r>
       <w:r>
         <w:rPr>
@@ -10607,7 +11119,21 @@
         <w:rPr>
           <w:szCs w:val="20"/>
         </w:rPr>
-        <w:t xml:space="preserve"> (wff) of L</w:t>
+        <w:t xml:space="preserve"> (</w:t>
+      </w:r>
+      <w:proofErr w:type="spellStart"/>
+      <w:r>
+        <w:rPr>
+          <w:szCs w:val="20"/>
+        </w:rPr>
+        <w:t>wff</w:t>
+      </w:r>
+      <w:proofErr w:type="spellEnd"/>
+      <w:r>
+        <w:rPr>
+          <w:szCs w:val="20"/>
+        </w:rPr>
+        <w:t>) of L</w:t>
       </w:r>
       <w:r>
         <w:rPr>
@@ -10907,7 +11433,21 @@
           <w:szCs w:val="20"/>
         </w:rPr>
         <w:tab/>
-        <w:t>There are no other wff.</w:t>
+        <w:t xml:space="preserve">There are no other </w:t>
+      </w:r>
+      <w:proofErr w:type="spellStart"/>
+      <w:r>
+        <w:rPr>
+          <w:szCs w:val="20"/>
+        </w:rPr>
+        <w:t>wff</w:t>
+      </w:r>
+      <w:proofErr w:type="spellEnd"/>
+      <w:r>
+        <w:rPr>
+          <w:szCs w:val="20"/>
+        </w:rPr>
+        <w:t>.</w:t>
       </w:r>
     </w:p>
     <w:p/>
@@ -11282,12 +11822,14 @@
       <w:r>
         <w:t xml:space="preserve"> =</w:t>
       </w:r>
+      <w:proofErr w:type="spellStart"/>
       <w:r>
         <w:rPr>
           <w:vertAlign w:val="subscript"/>
         </w:rPr>
         <w:t>df</w:t>
       </w:r>
+      <w:proofErr w:type="spellEnd"/>
       <w:r>
         <w:t xml:space="preserve"> </w:t>
       </w:r>
@@ -11334,11 +11876,19 @@
       <w:r>
         <w:t xml:space="preserve"> =</w:t>
       </w:r>
+      <w:proofErr w:type="spellStart"/>
       <w:r>
         <w:rPr>
           <w:vertAlign w:val="subscript"/>
         </w:rPr>
-        <w:t xml:space="preserve">df </w:t>
+        <w:t>df</w:t>
+      </w:r>
+      <w:proofErr w:type="spellEnd"/>
+      <w:r>
+        <w:rPr>
+          <w:vertAlign w:val="subscript"/>
+        </w:rPr>
+        <w:t xml:space="preserve"> </w:t>
       </w:r>
       <w:r>
         <w:t xml:space="preserve">System </w:t>
@@ -11386,11 +11936,19 @@
       <w:r>
         <w:t xml:space="preserve"> =</w:t>
       </w:r>
+      <w:proofErr w:type="spellStart"/>
       <w:r>
         <w:rPr>
           <w:vertAlign w:val="subscript"/>
         </w:rPr>
-        <w:t xml:space="preserve">df </w:t>
+        <w:t>df</w:t>
+      </w:r>
+      <w:proofErr w:type="spellEnd"/>
+      <w:r>
+        <w:rPr>
+          <w:vertAlign w:val="subscript"/>
+        </w:rPr>
+        <w:t xml:space="preserve"> </w:t>
       </w:r>
       <w:r>
         <w:t xml:space="preserve">System </w:t>
@@ -11431,11 +11989,19 @@
       <w:r>
         <w:t xml:space="preserve"> =</w:t>
       </w:r>
+      <w:proofErr w:type="spellStart"/>
       <w:r>
         <w:rPr>
           <w:vertAlign w:val="subscript"/>
         </w:rPr>
-        <w:t xml:space="preserve">df </w:t>
+        <w:t>df</w:t>
+      </w:r>
+      <w:proofErr w:type="spellEnd"/>
+      <w:r>
+        <w:rPr>
+          <w:vertAlign w:val="subscript"/>
+        </w:rPr>
+        <w:t xml:space="preserve"> </w:t>
       </w:r>
       <w:r>
         <w:t xml:space="preserve">System </w:t>
@@ -11502,11 +12068,19 @@
       <w:r>
         <w:t xml:space="preserve"> =</w:t>
       </w:r>
+      <w:proofErr w:type="spellStart"/>
       <w:r>
         <w:rPr>
           <w:vertAlign w:val="subscript"/>
         </w:rPr>
-        <w:t xml:space="preserve">df </w:t>
+        <w:t>df</w:t>
+      </w:r>
+      <w:proofErr w:type="spellEnd"/>
+      <w:r>
+        <w:rPr>
+          <w:vertAlign w:val="subscript"/>
+        </w:rPr>
+        <w:t xml:space="preserve"> </w:t>
       </w:r>
       <w:r>
         <w:t xml:space="preserve">System </w:t>
@@ -11589,7 +12163,23 @@
           <w:b w:val="0"/>
           <w:bCs w:val="0"/>
         </w:rPr>
-        <w:t xml:space="preserve"> (also called a possible worlds model, Kripke model or a modal model) is a triple </w:t>
+        <w:t xml:space="preserve"> (also called a possible worlds model, </w:t>
+      </w:r>
+      <w:proofErr w:type="spellStart"/>
+      <w:r>
+        <w:rPr>
+          <w:b w:val="0"/>
+          <w:bCs w:val="0"/>
+        </w:rPr>
+        <w:t>Kripke</w:t>
+      </w:r>
+      <w:proofErr w:type="spellEnd"/>
+      <w:r>
+        <w:rPr>
+          <w:b w:val="0"/>
+          <w:bCs w:val="0"/>
+        </w:rPr>
+        <w:t xml:space="preserve"> model or a modal model) is a triple </w:t>
       </w:r>
       <w:r>
         <w:rPr>
@@ -12118,6 +12708,7 @@
       <w:r>
         <w:t xml:space="preserve">} is denoted </w:t>
       </w:r>
+      <w:proofErr w:type="spellStart"/>
       <w:proofErr w:type="gramStart"/>
       <w:r>
         <w:rPr>
@@ -12126,6 +12717,7 @@
         </w:rPr>
         <w:t>M,w</w:t>
       </w:r>
+      <w:proofErr w:type="spellEnd"/>
       <w:proofErr w:type="gramEnd"/>
       <w:r>
         <w:rPr>
@@ -12174,6 +12766,7 @@
       <w:r>
         <w:tab/>
       </w:r>
+      <w:proofErr w:type="spellStart"/>
       <w:proofErr w:type="gramStart"/>
       <w:r>
         <w:rPr>
@@ -12182,6 +12775,7 @@
         </w:rPr>
         <w:t>M,w</w:t>
       </w:r>
+      <w:proofErr w:type="spellEnd"/>
       <w:proofErr w:type="gramEnd"/>
       <w:r>
         <w:rPr>
@@ -12208,11 +12802,20 @@
           <w:i/>
           <w:iCs/>
         </w:rPr>
-        <w:t xml:space="preserve"> iff</w:t>
-      </w:r>
-      <w:r>
         <w:t xml:space="preserve"> </w:t>
       </w:r>
+      <w:proofErr w:type="spellStart"/>
+      <w:r>
+        <w:rPr>
+          <w:i/>
+          <w:iCs/>
+        </w:rPr>
+        <w:t>iff</w:t>
+      </w:r>
+      <w:proofErr w:type="spellEnd"/>
+      <w:r>
+        <w:t xml:space="preserve"> </w:t>
+      </w:r>
       <w:r>
         <w:rPr>
           <w:i/>
@@ -12268,10 +12871,12 @@
       <w:r>
         <w:tab/>
       </w:r>
+      <w:proofErr w:type="spellStart"/>
       <w:proofErr w:type="gramStart"/>
       <w:r>
         <w:t>M,w</w:t>
       </w:r>
+      <w:proofErr w:type="spellEnd"/>
       <w:proofErr w:type="gramEnd"/>
       <w:r>
         <w:t xml:space="preserve">╞ T and </w:t>
@@ -12284,7 +12889,15 @@
         <w:sym w:font="Symbol" w:char="F0D8"/>
       </w:r>
       <w:r>
-        <w:t xml:space="preserve">(M,w╞ </w:t>
+        <w:t>(</w:t>
+      </w:r>
+      <w:proofErr w:type="spellStart"/>
+      <w:r>
+        <w:t>M,w</w:t>
+      </w:r>
+      <w:proofErr w:type="spellEnd"/>
+      <w:r>
+        <w:t xml:space="preserve">╞ </w:t>
       </w:r>
       <w:r>
         <w:rPr>
@@ -12313,6 +12926,7 @@
       <w:r>
         <w:tab/>
       </w:r>
+      <w:proofErr w:type="spellStart"/>
       <w:proofErr w:type="gramStart"/>
       <w:r>
         <w:rPr>
@@ -12321,6 +12935,7 @@
         </w:rPr>
         <w:t>M,w</w:t>
       </w:r>
+      <w:proofErr w:type="spellEnd"/>
       <w:proofErr w:type="gramEnd"/>
       <w:r>
         <w:rPr>
@@ -12341,8 +12956,17 @@
           <w:i/>
           <w:iCs/>
         </w:rPr>
-        <w:t>p iff</w:t>
-      </w:r>
+        <w:t xml:space="preserve">p </w:t>
+      </w:r>
+      <w:proofErr w:type="spellStart"/>
+      <w:r>
+        <w:rPr>
+          <w:i/>
+          <w:iCs/>
+        </w:rPr>
+        <w:t>iff</w:t>
+      </w:r>
+      <w:proofErr w:type="spellEnd"/>
       <w:r>
         <w:t xml:space="preserve">  </w:t>
       </w:r>
@@ -12356,12 +12980,21 @@
       <w:r>
         <w:t>(</w:t>
       </w:r>
-      <w:r>
-        <w:rPr>
-          <w:i/>
-          <w:iCs/>
-        </w:rPr>
-        <w:t>M,w╞ p</w:t>
+      <w:proofErr w:type="spellStart"/>
+      <w:r>
+        <w:rPr>
+          <w:i/>
+          <w:iCs/>
+        </w:rPr>
+        <w:t>M,w</w:t>
+      </w:r>
+      <w:proofErr w:type="spellEnd"/>
+      <w:r>
+        <w:rPr>
+          <w:i/>
+          <w:iCs/>
+        </w:rPr>
+        <w:t>╞ p</w:t>
       </w:r>
       <w:r>
         <w:t>)</w:t>
@@ -12378,6 +13011,7 @@
       <w:r>
         <w:tab/>
       </w:r>
+      <w:proofErr w:type="spellStart"/>
       <w:proofErr w:type="gramStart"/>
       <w:r>
         <w:rPr>
@@ -12386,13 +13020,78 @@
         </w:rPr>
         <w:t>M,w</w:t>
       </w:r>
+      <w:proofErr w:type="spellEnd"/>
       <w:proofErr w:type="gramEnd"/>
       <w:r>
         <w:rPr>
           <w:i/>
           <w:iCs/>
         </w:rPr>
-        <w:t xml:space="preserve">╞ p &amp; q iff  M,w╞ p &amp; M,w╞ q  (where p,q </w:t>
+        <w:t xml:space="preserve">╞ p &amp; q </w:t>
+      </w:r>
+      <w:proofErr w:type="spellStart"/>
+      <w:r>
+        <w:rPr>
+          <w:i/>
+          <w:iCs/>
+        </w:rPr>
+        <w:t>iff</w:t>
+      </w:r>
+      <w:proofErr w:type="spellEnd"/>
+      <w:r>
+        <w:rPr>
+          <w:i/>
+          <w:iCs/>
+        </w:rPr>
+        <w:t xml:space="preserve">  </w:t>
+      </w:r>
+      <w:proofErr w:type="spellStart"/>
+      <w:r>
+        <w:rPr>
+          <w:i/>
+          <w:iCs/>
+        </w:rPr>
+        <w:t>M,w</w:t>
+      </w:r>
+      <w:proofErr w:type="spellEnd"/>
+      <w:r>
+        <w:rPr>
+          <w:i/>
+          <w:iCs/>
+        </w:rPr>
+        <w:t xml:space="preserve">╞ p &amp; </w:t>
+      </w:r>
+      <w:proofErr w:type="spellStart"/>
+      <w:r>
+        <w:rPr>
+          <w:i/>
+          <w:iCs/>
+        </w:rPr>
+        <w:t>M,w</w:t>
+      </w:r>
+      <w:proofErr w:type="spellEnd"/>
+      <w:r>
+        <w:rPr>
+          <w:i/>
+          <w:iCs/>
+        </w:rPr>
+        <w:t xml:space="preserve">╞ q  (where </w:t>
+      </w:r>
+      <w:proofErr w:type="spellStart"/>
+      <w:r>
+        <w:rPr>
+          <w:i/>
+          <w:iCs/>
+        </w:rPr>
+        <w:t>p,q</w:t>
+      </w:r>
+      <w:proofErr w:type="spellEnd"/>
+      <w:r>
+        <w:rPr>
+          <w:i/>
+          <w:iCs/>
+        </w:rPr>
+        <w:t xml:space="preserve"> </w:t>
       </w:r>
       <w:r>
         <w:sym w:font="Symbol" w:char="F0CE"/>
@@ -12419,6 +13118,7 @@
       <w:r>
         <w:tab/>
       </w:r>
+      <w:proofErr w:type="spellStart"/>
       <w:proofErr w:type="gramStart"/>
       <w:r>
         <w:rPr>
@@ -12427,6 +13127,7 @@
         </w:rPr>
         <w:t>M,w</w:t>
       </w:r>
+      <w:proofErr w:type="spellEnd"/>
       <w:proofErr w:type="gramEnd"/>
       <w:r>
         <w:rPr>
@@ -12443,7 +13144,23 @@
           <w:i/>
           <w:iCs/>
         </w:rPr>
-        <w:t xml:space="preserve">p iff </w:t>
+        <w:t xml:space="preserve">p </w:t>
+      </w:r>
+      <w:proofErr w:type="spellStart"/>
+      <w:r>
+        <w:rPr>
+          <w:i/>
+          <w:iCs/>
+        </w:rPr>
+        <w:t>iff</w:t>
+      </w:r>
+      <w:proofErr w:type="spellEnd"/>
+      <w:r>
+        <w:rPr>
+          <w:i/>
+          <w:iCs/>
+        </w:rPr>
+        <w:t xml:space="preserve"> </w:t>
       </w:r>
       <w:r>
         <w:t>(</w:t>
@@ -12486,22 +13203,40 @@
       <w:r>
         <w:t>)(</w:t>
       </w:r>
-      <w:r>
-        <w:rPr>
-          <w:i/>
-          <w:iCs/>
-        </w:rPr>
-        <w:t>wRv →</w:t>
+      <w:proofErr w:type="spellStart"/>
+      <w:r>
+        <w:rPr>
+          <w:i/>
+          <w:iCs/>
+        </w:rPr>
+        <w:t>wRv</w:t>
+      </w:r>
+      <w:proofErr w:type="spellEnd"/>
+      <w:r>
+        <w:rPr>
+          <w:i/>
+          <w:iCs/>
+        </w:rPr>
+        <w:t xml:space="preserve"> →</w:t>
       </w:r>
       <w:r>
         <w:t xml:space="preserve"> </w:t>
       </w:r>
-      <w:r>
-        <w:rPr>
-          <w:i/>
-          <w:iCs/>
-        </w:rPr>
-        <w:t>M,v╞</w:t>
+      <w:proofErr w:type="spellStart"/>
+      <w:r>
+        <w:rPr>
+          <w:i/>
+          <w:iCs/>
+        </w:rPr>
+        <w:t>M,v</w:t>
+      </w:r>
+      <w:proofErr w:type="spellEnd"/>
+      <w:r>
+        <w:rPr>
+          <w:i/>
+          <w:iCs/>
+        </w:rPr>
+        <w:t>╞</w:t>
       </w:r>
       <w:r>
         <w:t xml:space="preserve"> </w:t>
@@ -12528,6 +13263,7 @@
       <w:r>
         <w:tab/>
       </w:r>
+      <w:proofErr w:type="spellStart"/>
       <w:proofErr w:type="gramStart"/>
       <w:r>
         <w:rPr>
@@ -12536,6 +13272,7 @@
         </w:rPr>
         <w:t>M,w</w:t>
       </w:r>
+      <w:proofErr w:type="spellEnd"/>
       <w:proofErr w:type="gramEnd"/>
       <w:r>
         <w:rPr>
@@ -12552,7 +13289,23 @@
           <w:i/>
           <w:iCs/>
         </w:rPr>
-        <w:t>p iff (</w:t>
+        <w:t xml:space="preserve">p </w:t>
+      </w:r>
+      <w:proofErr w:type="spellStart"/>
+      <w:r>
+        <w:rPr>
+          <w:i/>
+          <w:iCs/>
+        </w:rPr>
+        <w:t>iff</w:t>
+      </w:r>
+      <w:proofErr w:type="spellEnd"/>
+      <w:r>
+        <w:rPr>
+          <w:i/>
+          <w:iCs/>
+        </w:rPr>
+        <w:t xml:space="preserve"> (</w:t>
       </w:r>
       <w:r>
         <w:t></w:t>
@@ -12592,22 +13345,40 @@
       <w:r>
         <w:t>)(</w:t>
       </w:r>
-      <w:r>
-        <w:rPr>
-          <w:i/>
-          <w:iCs/>
-        </w:rPr>
-        <w:t xml:space="preserve">wRv </w:t>
+      <w:proofErr w:type="spellStart"/>
+      <w:r>
+        <w:rPr>
+          <w:i/>
+          <w:iCs/>
+        </w:rPr>
+        <w:t>wRv</w:t>
+      </w:r>
+      <w:proofErr w:type="spellEnd"/>
+      <w:r>
+        <w:rPr>
+          <w:i/>
+          <w:iCs/>
+        </w:rPr>
+        <w:t xml:space="preserve"> </w:t>
       </w:r>
       <w:r>
         <w:t xml:space="preserve">&amp; </w:t>
       </w:r>
-      <w:r>
-        <w:rPr>
-          <w:i/>
-          <w:iCs/>
-        </w:rPr>
-        <w:t>M,v╞</w:t>
+      <w:proofErr w:type="spellStart"/>
+      <w:r>
+        <w:rPr>
+          <w:i/>
+          <w:iCs/>
+        </w:rPr>
+        <w:t>M,v</w:t>
+      </w:r>
+      <w:proofErr w:type="spellEnd"/>
+      <w:r>
+        <w:rPr>
+          <w:i/>
+          <w:iCs/>
+        </w:rPr>
+        <w:t>╞</w:t>
       </w:r>
       <w:r>
         <w:t xml:space="preserve"> </w:t>
@@ -12681,8 +13452,21 @@
       <w:pPr>
         <w:ind w:firstLine="720"/>
       </w:pPr>
-      <w:r>
-        <w:t xml:space="preserve">Doets, Kees.  </w:t>
+      <w:proofErr w:type="spellStart"/>
+      <w:r>
+        <w:t>Doets</w:t>
+      </w:r>
+      <w:proofErr w:type="spellEnd"/>
+      <w:r>
+        <w:t xml:space="preserve">, </w:t>
+      </w:r>
+      <w:proofErr w:type="spellStart"/>
+      <w:r>
+        <w:t>Kees</w:t>
+      </w:r>
+      <w:proofErr w:type="spellEnd"/>
+      <w:r>
+        <w:t xml:space="preserve">.  </w:t>
       </w:r>
       <w:r>
         <w:rPr>
@@ -12798,7 +13582,35 @@
         <w:rPr>
           <w:szCs w:val="36"/>
         </w:rPr>
-        <w:t>Ó Dúnlaing, Colm.  “</w:t>
+        <w:t xml:space="preserve">Ó </w:t>
+      </w:r>
+      <w:proofErr w:type="spellStart"/>
+      <w:r>
+        <w:rPr>
+          <w:szCs w:val="36"/>
+        </w:rPr>
+        <w:t>Dúnlaing</w:t>
+      </w:r>
+      <w:proofErr w:type="spellEnd"/>
+      <w:r>
+        <w:rPr>
+          <w:szCs w:val="36"/>
+        </w:rPr>
+        <w:t xml:space="preserve">, </w:t>
+      </w:r>
+      <w:proofErr w:type="spellStart"/>
+      <w:r>
+        <w:rPr>
+          <w:szCs w:val="36"/>
+        </w:rPr>
+        <w:t>Colm</w:t>
+      </w:r>
+      <w:proofErr w:type="spellEnd"/>
+      <w:r>
+        <w:rPr>
+          <w:szCs w:val="36"/>
+        </w:rPr>
+        <w:t>.  “</w:t>
       </w:r>
       <w:r>
         <w:rPr>
@@ -12834,11 +13646,19 @@
       <w:pPr>
         <w:ind w:left="1440" w:hanging="720"/>
       </w:pPr>
+      <w:proofErr w:type="spellStart"/>
       <w:r>
         <w:rPr>
           <w:szCs w:val="40"/>
         </w:rPr>
-        <w:t>Pacuit, Eric.  “Notes on Modal Logic.”  Stanford University Philosophy Department.  25 January 2009.  27 October 2010.  &lt;http://www.jakubszymanik.com/ML/ml-notes.pdf&gt;</w:t>
+        <w:t>Pacuit</w:t>
+      </w:r>
+      <w:proofErr w:type="spellEnd"/>
+      <w:r>
+        <w:rPr>
+          <w:szCs w:val="40"/>
+        </w:rPr>
+        <w:t>, Eric.  “Notes on Modal Logic.”  Stanford University Philosophy Department.  25 January 2009.  27 October 2010.  &lt;http://www.jakubszymanik.com/ML/ml-notes.pdf&gt;</w:t>
       </w:r>
     </w:p>
     <w:p/>
@@ -12916,7 +13736,15 @@
         <w:t>Blackwell Handbook of Childhood Cognitive Development</w:t>
       </w:r>
       <w:r>
-        <w:t>.  Ed. Usha Goswami.  pp. 515-538.  Blackwell Publishing: UK, 2004.</w:t>
+        <w:t xml:space="preserve">.  Ed. Usha </w:t>
+      </w:r>
+      <w:proofErr w:type="spellStart"/>
+      <w:r>
+        <w:t>Goswami</w:t>
+      </w:r>
+      <w:proofErr w:type="spellEnd"/>
+      <w:r>
+        <w:t>.  pp. 515-538.  Blackwell Publishing: UK, 2004.</w:t>
       </w:r>
     </w:p>
     <w:p>
@@ -13051,7 +13879,21 @@
         <w:rPr>
           <w:szCs w:val="36"/>
         </w:rPr>
-        <w:t>Ó Dúnlaing)</w:t>
+        <w:t xml:space="preserve">Ó </w:t>
+      </w:r>
+      <w:proofErr w:type="spellStart"/>
+      <w:r>
+        <w:rPr>
+          <w:szCs w:val="36"/>
+        </w:rPr>
+        <w:t>Dúnlaing</w:t>
+      </w:r>
+      <w:proofErr w:type="spellEnd"/>
+      <w:r>
+        <w:rPr>
+          <w:szCs w:val="36"/>
+        </w:rPr>
+        <w:t>)</w:t>
       </w:r>
     </w:p>
   </w:footnote>
@@ -13254,11 +14096,19 @@
       <w:r>
         <w:t>x A :</w:t>
       </w:r>
+      <w:proofErr w:type="spellStart"/>
       <w:r>
         <w:rPr>
           <w:vertAlign w:val="subscript"/>
         </w:rPr>
-        <w:t xml:space="preserve">df </w:t>
+        <w:t>df</w:t>
+      </w:r>
+      <w:proofErr w:type="spellEnd"/>
+      <w:r>
+        <w:rPr>
+          <w:vertAlign w:val="subscript"/>
+        </w:rPr>
+        <w:t xml:space="preserve"> </w:t>
       </w:r>
       <w:r>
         <w:sym w:font="Symbol" w:char="F0D8"/>
@@ -13362,9 +14212,11 @@
       <w:r>
         <w:sym w:font="Symbol" w:char="F0D8"/>
       </w:r>
+      <w:proofErr w:type="spellStart"/>
       <w:r>
         <w:t>p</w:t>
       </w:r>
+      <w:proofErr w:type="spellEnd"/>
     </w:p>
   </w:footnote>
   <w:footnote w:id="15">
@@ -13385,7 +14237,21 @@
         <w:rPr>
           <w:szCs w:val="40"/>
         </w:rPr>
-        <w:t>(Pacuit)</w:t>
+        <w:t>(</w:t>
+      </w:r>
+      <w:proofErr w:type="spellStart"/>
+      <w:r>
+        <w:rPr>
+          <w:szCs w:val="40"/>
+        </w:rPr>
+        <w:t>Pacuit</w:t>
+      </w:r>
+      <w:proofErr w:type="spellEnd"/>
+      <w:r>
+        <w:rPr>
+          <w:szCs w:val="40"/>
+        </w:rPr>
+        <w:t>)</w:t>
       </w:r>
     </w:p>
   </w:footnote>
@@ -17849,7 +18715,9 @@
   </w:style>
   <w:style w:type="character" w:default="1" w:styleId="DefaultParagraphFont">
     <w:name w:val="Default Paragraph Font"/>
+    <w:uiPriority w:val="1"/>
     <w:semiHidden/>
+    <w:unhideWhenUsed/>
   </w:style>
   <w:style w:type="table" w:default="1" w:styleId="TableNormal">
     <w:name w:val="Normal Table"/>

</xml_diff>